<commit_message>
more plots and flight speed
</commit_message>
<xml_diff>
--- a/CA1.docx
+++ b/CA1.docx
@@ -762,101 +762,20 @@
       <w:pPr>
         <w:jc w:val="both"/>
       </w:pPr>
-    </w:p>
-    <w:p>
-      <w:pPr>
-        <w:jc w:val="both"/>
-        <w:rPr>
-          <w:b/>
-          <w:bCs/>
-        </w:rPr>
-      </w:pPr>
-    </w:p>
-    <w:p>
-      <w:pPr>
-        <w:jc w:val="both"/>
-        <w:rPr>
-          <w:b/>
-          <w:bCs/>
-        </w:rPr>
-      </w:pPr>
-      <w:r>
-        <w:rPr>
-          <w:b/>
-          <w:bCs/>
-        </w:rPr>
-        <w:t>2.3 Data Preparation</w:t>
-      </w:r>
-    </w:p>
-    <w:p>
-      <w:pPr>
-        <w:jc w:val="both"/>
-      </w:pPr>
-      <w:r>
-        <w:t>Data collected from surveys can face challenges from missing data (Fitzmaurice et. Al, p. 525)</w:t>
-      </w:r>
-      <w:r>
-        <w:t>.</w:t>
-      </w:r>
-      <w:r>
-        <w:t xml:space="preserve"> </w:t>
-      </w:r>
-      <w:r>
-        <w:t xml:space="preserve">The </w:t>
-      </w:r>
-      <w:r>
-        <w:rPr>
-          <w:i/>
-          <w:iCs/>
-        </w:rPr>
-        <w:t xml:space="preserve">Arrival Delay in Minutes </w:t>
-      </w:r>
-      <w:r>
-        <w:t>feature had 393 null values, which amounted to 0.3% of the entries of that column. These rows were dropped from the data, which is a minor data loss, but the remaining sample size is large enough to make statistical inferences from.</w:t>
-      </w:r>
-      <w:r>
-        <w:t xml:space="preserve"> Removing observations with missing values can introduce bias (Gallatin &amp; </w:t>
-      </w:r>
-      <w:proofErr w:type="spellStart"/>
-      <w:r>
-        <w:t>Albon</w:t>
-      </w:r>
-      <w:proofErr w:type="spellEnd"/>
-      <w:r>
-        <w:t>, p. 85)</w:t>
-      </w:r>
-      <w:r>
-        <w:t xml:space="preserve">, </w:t>
-      </w:r>
-      <w:r>
-        <w:rPr>
-          <w:highlight w:val="yellow"/>
-        </w:rPr>
-        <w:t>but an imputation can introduce noise</w:t>
-      </w:r>
-      <w:r>
-        <w:t xml:space="preserve"> </w:t>
-      </w:r>
-    </w:p>
-    <w:p>
-      <w:pPr>
-        <w:jc w:val="both"/>
-      </w:pPr>
-      <w:r>
-        <w:t>Arrival and departure delays are highly correlated at 0.96. A new feature of flight time difference is engineered and arrival delay is dropped.</w:t>
-      </w:r>
-    </w:p>
-    <w:p>
-      <w:pPr>
-        <w:keepNext/>
+      <w:r>
+        <w:t>Plots of the continuous features are shown below. Age is normally distributed, while flight distance is skewed right.</w:t>
+      </w:r>
+    </w:p>
+    <w:p>
+      <w:pPr>
         <w:jc w:val="both"/>
       </w:pPr>
       <w:r>
         <w:drawing>
-          <wp:inline distT="0" distB="0" distL="0" distR="0" wp14:anchorId="34AFAB25" wp14:editId="0E01C80D">
-            <wp:extent cx="5731510" cy="1894840"/>
+          <wp:inline distT="0" distB="0" distL="0" distR="0" wp14:anchorId="538FE842" wp14:editId="5D9AD62D">
+            <wp:extent cx="5731510" cy="1910080"/>
             <wp:effectExtent l="0" t="0" r="2540" b="0"/>
-            <wp:docPr id="3" name="Picture 3"/>
+            <wp:docPr id="9" name="Picture 9"/>
             <wp:cNvGraphicFramePr>
               <a:graphicFrameLocks xmlns:a="http://schemas.openxmlformats.org/drawingml/2006/main" noChangeAspect="1"/>
             </wp:cNvGraphicFramePr>
@@ -876,6 +795,180 @@
                   <pic:spPr>
                     <a:xfrm>
                       <a:off x="0" y="0"/>
+                      <a:ext cx="5731510" cy="1910080"/>
+                    </a:xfrm>
+                    <a:prstGeom prst="rect">
+                      <a:avLst/>
+                    </a:prstGeom>
+                  </pic:spPr>
+                </pic:pic>
+              </a:graphicData>
+            </a:graphic>
+          </wp:inline>
+        </w:drawing>
+      </w:r>
+    </w:p>
+    <w:p>
+      <w:pPr>
+        <w:jc w:val="both"/>
+      </w:pPr>
+      <w:r>
+        <w:drawing>
+          <wp:inline distT="0" distB="0" distL="0" distR="0" wp14:anchorId="421B441B" wp14:editId="464C27C0">
+            <wp:extent cx="5731510" cy="1952625"/>
+            <wp:effectExtent l="0" t="0" r="2540" b="9525"/>
+            <wp:docPr id="10" name="Picture 10"/>
+            <wp:cNvGraphicFramePr>
+              <a:graphicFrameLocks xmlns:a="http://schemas.openxmlformats.org/drawingml/2006/main" noChangeAspect="1"/>
+            </wp:cNvGraphicFramePr>
+            <a:graphic xmlns:a="http://schemas.openxmlformats.org/drawingml/2006/main">
+              <a:graphicData uri="http://schemas.openxmlformats.org/drawingml/2006/picture">
+                <pic:pic xmlns:pic="http://schemas.openxmlformats.org/drawingml/2006/picture">
+                  <pic:nvPicPr>
+                    <pic:cNvPr id="1" name=""/>
+                    <pic:cNvPicPr/>
+                  </pic:nvPicPr>
+                  <pic:blipFill>
+                    <a:blip r:embed="rId8"/>
+                    <a:stretch>
+                      <a:fillRect/>
+                    </a:stretch>
+                  </pic:blipFill>
+                  <pic:spPr>
+                    <a:xfrm>
+                      <a:off x="0" y="0"/>
+                      <a:ext cx="5731510" cy="1952625"/>
+                    </a:xfrm>
+                    <a:prstGeom prst="rect">
+                      <a:avLst/>
+                    </a:prstGeom>
+                  </pic:spPr>
+                </pic:pic>
+              </a:graphicData>
+            </a:graphic>
+          </wp:inline>
+        </w:drawing>
+      </w:r>
+    </w:p>
+    <w:p>
+      <w:pPr>
+        <w:jc w:val="both"/>
+      </w:pPr>
+    </w:p>
+    <w:p>
+      <w:pPr>
+        <w:jc w:val="both"/>
+        <w:rPr>
+          <w:b/>
+          <w:bCs/>
+        </w:rPr>
+      </w:pPr>
+    </w:p>
+    <w:p>
+      <w:pPr>
+        <w:jc w:val="both"/>
+        <w:rPr>
+          <w:b/>
+          <w:bCs/>
+        </w:rPr>
+      </w:pPr>
+      <w:r>
+        <w:rPr>
+          <w:b/>
+          <w:bCs/>
+        </w:rPr>
+        <w:t>2.3 Data Preparation</w:t>
+      </w:r>
+    </w:p>
+    <w:p>
+      <w:pPr>
+        <w:jc w:val="both"/>
+      </w:pPr>
+      <w:r>
+        <w:t>Data collected from surveys can face challenges from missing data (Fitzmaurice et. Al, p. 525)</w:t>
+      </w:r>
+      <w:r>
+        <w:t>.</w:t>
+      </w:r>
+      <w:r>
+        <w:t xml:space="preserve"> </w:t>
+      </w:r>
+      <w:r>
+        <w:t xml:space="preserve">The </w:t>
+      </w:r>
+      <w:r>
+        <w:rPr>
+          <w:i/>
+          <w:iCs/>
+        </w:rPr>
+        <w:t xml:space="preserve">Arrival Delay in Minutes </w:t>
+      </w:r>
+      <w:r>
+        <w:t>feature had 393 null values, which amounted to 0.3% of the entries of that column. These rows were dropped from the data, which is a minor data loss, but the remaining sample size is large enough to make statistical inferences from.</w:t>
+      </w:r>
+      <w:r>
+        <w:t xml:space="preserve"> Removing observations with missing values can introduce bias (Gallatin &amp; </w:t>
+      </w:r>
+      <w:proofErr w:type="spellStart"/>
+      <w:r>
+        <w:t>Albon</w:t>
+      </w:r>
+      <w:proofErr w:type="spellEnd"/>
+      <w:r>
+        <w:t>, p. 85)</w:t>
+      </w:r>
+      <w:r>
+        <w:t xml:space="preserve">, </w:t>
+      </w:r>
+      <w:r>
+        <w:rPr>
+          <w:highlight w:val="yellow"/>
+        </w:rPr>
+        <w:t>but an imputation can introduce noise</w:t>
+      </w:r>
+      <w:r>
+        <w:t xml:space="preserve"> </w:t>
+      </w:r>
+    </w:p>
+    <w:p>
+      <w:pPr>
+        <w:jc w:val="both"/>
+      </w:pPr>
+      <w:r>
+        <w:t>Arrival and departure delays are highly correlated at 0.96. A new feature of flight time difference is engineered and arrival delay is dropped.</w:t>
+      </w:r>
+    </w:p>
+    <w:p>
+      <w:pPr>
+        <w:keepNext/>
+        <w:jc w:val="both"/>
+      </w:pPr>
+      <w:r>
+        <w:lastRenderedPageBreak/>
+        <w:drawing>
+          <wp:inline distT="0" distB="0" distL="0" distR="0" wp14:anchorId="34AFAB25" wp14:editId="0E01C80D">
+            <wp:extent cx="5731510" cy="1894840"/>
+            <wp:effectExtent l="0" t="0" r="2540" b="0"/>
+            <wp:docPr id="3" name="Picture 3"/>
+            <wp:cNvGraphicFramePr>
+              <a:graphicFrameLocks xmlns:a="http://schemas.openxmlformats.org/drawingml/2006/main" noChangeAspect="1"/>
+            </wp:cNvGraphicFramePr>
+            <a:graphic xmlns:a="http://schemas.openxmlformats.org/drawingml/2006/main">
+              <a:graphicData uri="http://schemas.openxmlformats.org/drawingml/2006/picture">
+                <pic:pic xmlns:pic="http://schemas.openxmlformats.org/drawingml/2006/picture">
+                  <pic:nvPicPr>
+                    <pic:cNvPr id="1" name=""/>
+                    <pic:cNvPicPr/>
+                  </pic:nvPicPr>
+                  <pic:blipFill>
+                    <a:blip r:embed="rId9"/>
+                    <a:stretch>
+                      <a:fillRect/>
+                    </a:stretch>
+                  </pic:blipFill>
+                  <pic:spPr>
+                    <a:xfrm>
+                      <a:off x="0" y="0"/>
                       <a:ext cx="5731510" cy="1894840"/>
                     </a:xfrm>
                     <a:prstGeom prst="rect">
@@ -913,6 +1006,185 @@
       <w:pPr>
         <w:jc w:val="both"/>
       </w:pPr>
+      <w:r>
+        <w:t xml:space="preserve">From these columns other feature can be extracted as shown below. </w:t>
+      </w:r>
+      <w:r>
+        <w:t>S</w:t>
+      </w:r>
+      <w:r>
+        <w:t xml:space="preserve">ome variance should be expected in </w:t>
+      </w:r>
+      <w:r>
+        <w:t>what is the</w:t>
+      </w:r>
+      <w:r>
+        <w:t xml:space="preserve"> ‘average’ flight speed</w:t>
+      </w:r>
+      <w:r>
+        <w:t>, for modelling a strict definition is chosen.</w:t>
+      </w:r>
+    </w:p>
+    <w:p>
+      <w:pPr>
+        <w:jc w:val="both"/>
+      </w:pPr>
+      <w:r>
+        <w:drawing>
+          <wp:inline distT="0" distB="0" distL="0" distR="0" wp14:anchorId="71DDD9C0" wp14:editId="3BCD11EF">
+            <wp:extent cx="5731510" cy="1948815"/>
+            <wp:effectExtent l="0" t="0" r="2540" b="0"/>
+            <wp:docPr id="5" name="Picture 5"/>
+            <wp:cNvGraphicFramePr>
+              <a:graphicFrameLocks xmlns:a="http://schemas.openxmlformats.org/drawingml/2006/main" noChangeAspect="1"/>
+            </wp:cNvGraphicFramePr>
+            <a:graphic xmlns:a="http://schemas.openxmlformats.org/drawingml/2006/main">
+              <a:graphicData uri="http://schemas.openxmlformats.org/drawingml/2006/picture">
+                <pic:pic xmlns:pic="http://schemas.openxmlformats.org/drawingml/2006/picture">
+                  <pic:nvPicPr>
+                    <pic:cNvPr id="1" name=""/>
+                    <pic:cNvPicPr/>
+                  </pic:nvPicPr>
+                  <pic:blipFill>
+                    <a:blip r:embed="rId10"/>
+                    <a:stretch>
+                      <a:fillRect/>
+                    </a:stretch>
+                  </pic:blipFill>
+                  <pic:spPr>
+                    <a:xfrm>
+                      <a:off x="0" y="0"/>
+                      <a:ext cx="5731510" cy="1948815"/>
+                    </a:xfrm>
+                    <a:prstGeom prst="rect">
+                      <a:avLst/>
+                    </a:prstGeom>
+                  </pic:spPr>
+                </pic:pic>
+              </a:graphicData>
+            </a:graphic>
+          </wp:inline>
+        </w:drawing>
+      </w:r>
+    </w:p>
+    <w:p>
+      <w:pPr>
+        <w:jc w:val="both"/>
+      </w:pPr>
+      <w:r>
+        <w:t xml:space="preserve">The features </w:t>
+      </w:r>
+      <w:proofErr w:type="spellStart"/>
+      <w:r>
+        <w:rPr>
+          <w:i/>
+          <w:iCs/>
+        </w:rPr>
+        <w:t>delayed_departure</w:t>
+      </w:r>
+      <w:proofErr w:type="spellEnd"/>
+      <w:r>
+        <w:t xml:space="preserve"> and </w:t>
+      </w:r>
+      <w:proofErr w:type="spellStart"/>
+      <w:r>
+        <w:rPr>
+          <w:i/>
+          <w:iCs/>
+        </w:rPr>
+        <w:t>delayed_arrival</w:t>
+      </w:r>
+      <w:proofErr w:type="spellEnd"/>
+      <w:r>
+        <w:t xml:space="preserve"> </w:t>
+      </w:r>
+      <w:r>
+        <w:t xml:space="preserve">have a significant relationship, but </w:t>
+      </w:r>
+      <w:r>
+        <w:t>are not duplicated features as shown below.</w:t>
+      </w:r>
+    </w:p>
+    <w:p>
+      <w:pPr>
+        <w:keepNext/>
+        <w:jc w:val="both"/>
+      </w:pPr>
+      <w:r>
+        <w:drawing>
+          <wp:inline distT="0" distB="0" distL="0" distR="0" wp14:anchorId="4E7C2461" wp14:editId="0E6FF53F">
+            <wp:extent cx="1575227" cy="1888038"/>
+            <wp:effectExtent l="0" t="0" r="6350" b="0"/>
+            <wp:docPr id="8" name="Picture 8"/>
+            <wp:cNvGraphicFramePr>
+              <a:graphicFrameLocks xmlns:a="http://schemas.openxmlformats.org/drawingml/2006/main" noChangeAspect="1"/>
+            </wp:cNvGraphicFramePr>
+            <a:graphic xmlns:a="http://schemas.openxmlformats.org/drawingml/2006/main">
+              <a:graphicData uri="http://schemas.openxmlformats.org/drawingml/2006/picture">
+                <pic:pic xmlns:pic="http://schemas.openxmlformats.org/drawingml/2006/picture">
+                  <pic:nvPicPr>
+                    <pic:cNvPr id="1" name=""/>
+                    <pic:cNvPicPr/>
+                  </pic:nvPicPr>
+                  <pic:blipFill>
+                    <a:blip r:embed="rId11"/>
+                    <a:stretch>
+                      <a:fillRect/>
+                    </a:stretch>
+                  </pic:blipFill>
+                  <pic:spPr>
+                    <a:xfrm>
+                      <a:off x="0" y="0"/>
+                      <a:ext cx="1580787" cy="1894702"/>
+                    </a:xfrm>
+                    <a:prstGeom prst="rect">
+                      <a:avLst/>
+                    </a:prstGeom>
+                  </pic:spPr>
+                </pic:pic>
+              </a:graphicData>
+            </a:graphic>
+          </wp:inline>
+        </w:drawing>
+      </w:r>
+    </w:p>
+    <w:p>
+      <w:pPr>
+        <w:pStyle w:val="Caption"/>
+        <w:jc w:val="both"/>
+      </w:pPr>
+      <w:r>
+        <w:t xml:space="preserve">Figure </w:t>
+      </w:r>
+      <w:fldSimple w:instr=" SEQ Figure \* ARABIC ">
+        <w:r>
+          <w:rPr>
+            <w:noProof/>
+          </w:rPr>
+          <w:t>3</w:t>
+        </w:r>
+      </w:fldSimple>
+      <w:r>
+        <w:t xml:space="preserve">: </w:t>
+      </w:r>
+      <w:proofErr w:type="spellStart"/>
+      <w:r>
+        <w:t>Countplot</w:t>
+      </w:r>
+      <w:proofErr w:type="spellEnd"/>
+      <w:r>
+        <w:t xml:space="preserve"> of delay types</w:t>
+      </w:r>
+    </w:p>
+    <w:p>
+      <w:pPr>
+        <w:jc w:val="both"/>
+      </w:pPr>
+    </w:p>
+    <w:p>
+      <w:pPr>
+        <w:jc w:val="both"/>
+      </w:pPr>
     </w:p>
     <w:p>
       <w:pPr>
@@ -944,6 +1216,7 @@
         <w:jc w:val="both"/>
       </w:pPr>
       <w:r>
+        <w:lastRenderedPageBreak/>
         <w:t>Age is binned in decades.</w:t>
       </w:r>
     </w:p>
@@ -1170,7 +1443,7 @@
       <w:r>
         <w:t xml:space="preserve">Available at: </w:t>
       </w:r>
-      <w:hyperlink r:id="rId8" w:history="1">
+      <w:hyperlink r:id="rId12" w:history="1">
         <w:r>
           <w:rPr>
             <w:rStyle w:val="Hyperlink"/>
@@ -1208,7 +1481,7 @@
       <w:r>
         <w:t xml:space="preserve">Wikipedia contributors (2023) “CRISP-DM process diagram.” In: Wikipedia. Available at: </w:t>
       </w:r>
-      <w:hyperlink r:id="rId9" w:history="1">
+      <w:hyperlink r:id="rId13" w:history="1">
         <w:r>
           <w:rPr>
             <w:rStyle w:val="Hyperlink"/>

</xml_diff>

<commit_message>
train test split results
</commit_message>
<xml_diff>
--- a/CA1.docx
+++ b/CA1.docx
@@ -15,23 +15,7 @@
           <w:b/>
           <w:bCs/>
         </w:rPr>
-        <w:t xml:space="preserve">Machine Learning | CA1 | Louis </w:t>
-      </w:r>
-      <w:proofErr w:type="spellStart"/>
-      <w:r>
-        <w:rPr>
-          <w:b/>
-          <w:bCs/>
-        </w:rPr>
-        <w:t>Wilkie</w:t>
-      </w:r>
-      <w:proofErr w:type="spellEnd"/>
-      <w:r>
-        <w:rPr>
-          <w:b/>
-          <w:bCs/>
-        </w:rPr>
-        <w:t xml:space="preserve"> | sba22529</w:t>
+        <w:t>Machine Learning | CA1 | Louis Wilkie | sba22529</w:t>
       </w:r>
     </w:p>
     <w:p>
@@ -246,7 +230,6 @@
       <w:r>
         <w:t xml:space="preserve">responses on an anonymised airline as </w:t>
       </w:r>
-      <w:proofErr w:type="spellStart"/>
       <w:r>
         <w:rPr>
           <w:i/>
@@ -254,7 +237,6 @@
         </w:rPr>
         <w:t>Invistico</w:t>
       </w:r>
-      <w:proofErr w:type="spellEnd"/>
       <w:r>
         <w:rPr>
           <w:i/>
@@ -907,15 +889,7 @@
         <w:t>feature had 393 null values, which amounted to 0.3% of the entries of that column. These rows were dropped from the data, which is a minor data loss, but the remaining sample size is large enough to make statistical inferences from.</w:t>
       </w:r>
       <w:r>
-        <w:t xml:space="preserve"> Removing observations with missing values can introduce bias (Gallatin &amp; </w:t>
-      </w:r>
-      <w:proofErr w:type="spellStart"/>
-      <w:r>
-        <w:t>Albon</w:t>
-      </w:r>
-      <w:proofErr w:type="spellEnd"/>
-      <w:r>
-        <w:t>, p. 85)</w:t>
+        <w:t xml:space="preserve"> Removing observations with missing values can introduce bias (Gallatin &amp; Albon, p. 85)</w:t>
       </w:r>
       <w:r>
         <w:t xml:space="preserve">, </w:t>
@@ -1074,7 +1048,6 @@
       <w:r>
         <w:t xml:space="preserve">The features </w:t>
       </w:r>
-      <w:proofErr w:type="spellStart"/>
       <w:r>
         <w:rPr>
           <w:i/>
@@ -1082,11 +1055,9 @@
         </w:rPr>
         <w:t>delayed_departure</w:t>
       </w:r>
-      <w:proofErr w:type="spellEnd"/>
       <w:r>
         <w:t xml:space="preserve"> and </w:t>
       </w:r>
-      <w:proofErr w:type="spellStart"/>
       <w:r>
         <w:rPr>
           <w:i/>
@@ -1094,7 +1065,6 @@
         </w:rPr>
         <w:t>delayed_arrival</w:t>
       </w:r>
-      <w:proofErr w:type="spellEnd"/>
       <w:r>
         <w:t xml:space="preserve"> </w:t>
       </w:r>
@@ -1165,15 +1135,7 @@
         </w:r>
       </w:fldSimple>
       <w:r>
-        <w:t xml:space="preserve">: </w:t>
-      </w:r>
-      <w:proofErr w:type="spellStart"/>
-      <w:r>
-        <w:t>Countplot</w:t>
-      </w:r>
-      <w:proofErr w:type="spellEnd"/>
-      <w:r>
-        <w:t xml:space="preserve"> of delay types</w:t>
+        <w:t>: Countplot of delay types</w:t>
       </w:r>
     </w:p>
     <w:p>
@@ -1282,7 +1244,82 @@
     </w:p>
     <w:p>
       <w:pPr>
-        <w:jc w:val="both"/>
+        <w:keepNext/>
+        <w:jc w:val="both"/>
+      </w:pPr>
+      <w:r>
+        <w:drawing>
+          <wp:inline distT="0" distB="0" distL="0" distR="0" wp14:anchorId="0F4805E7" wp14:editId="59171FFF">
+            <wp:extent cx="4401164" cy="1914792"/>
+            <wp:effectExtent l="0" t="0" r="0" b="9525"/>
+            <wp:docPr id="12" name="Picture 12"/>
+            <wp:cNvGraphicFramePr>
+              <a:graphicFrameLocks xmlns:a="http://schemas.openxmlformats.org/drawingml/2006/main" noChangeAspect="1"/>
+            </wp:cNvGraphicFramePr>
+            <a:graphic xmlns:a="http://schemas.openxmlformats.org/drawingml/2006/main">
+              <a:graphicData uri="http://schemas.openxmlformats.org/drawingml/2006/picture">
+                <pic:pic xmlns:pic="http://schemas.openxmlformats.org/drawingml/2006/picture">
+                  <pic:nvPicPr>
+                    <pic:cNvPr id="1" name=""/>
+                    <pic:cNvPicPr/>
+                  </pic:nvPicPr>
+                  <pic:blipFill>
+                    <a:blip r:embed="rId12"/>
+                    <a:stretch>
+                      <a:fillRect/>
+                    </a:stretch>
+                  </pic:blipFill>
+                  <pic:spPr>
+                    <a:xfrm>
+                      <a:off x="0" y="0"/>
+                      <a:ext cx="4401164" cy="1914792"/>
+                    </a:xfrm>
+                    <a:prstGeom prst="rect">
+                      <a:avLst/>
+                    </a:prstGeom>
+                  </pic:spPr>
+                </pic:pic>
+              </a:graphicData>
+            </a:graphic>
+          </wp:inline>
+        </w:drawing>
+      </w:r>
+    </w:p>
+    <w:p>
+      <w:pPr>
+        <w:pStyle w:val="Caption"/>
+        <w:jc w:val="both"/>
+      </w:pPr>
+      <w:r>
+        <w:t xml:space="preserve">Figure </w:t>
+      </w:r>
+      <w:fldSimple w:instr=" SEQ Figure \* ARABIC ">
+        <w:r>
+          <w:rPr>
+            <w:noProof/>
+          </w:rPr>
+          <w:t>4</w:t>
+        </w:r>
+      </w:fldSimple>
+      <w:r>
+        <w:t>: Accuracy results from training and test splits</w:t>
+      </w:r>
+    </w:p>
+    <w:p>
+      <w:pPr>
+        <w:jc w:val="both"/>
+      </w:pPr>
+      <w:r>
+        <w:t>The 90:10 split is the most accurate but it’s likely the models are being overfit.</w:t>
+      </w:r>
+    </w:p>
+    <w:p>
+      <w:pPr>
+        <w:jc w:val="both"/>
+        <w:rPr>
+          <w:b/>
+          <w:bCs/>
+        </w:rPr>
       </w:pPr>
     </w:p>
     <w:p>
@@ -1425,6 +1462,7 @@
         </w:numPr>
       </w:pPr>
       <w:r>
+        <w:lastRenderedPageBreak/>
         <w:t>Fitzmaurice et. Al. (2015). “Handbook of Missing Data Methodology”. Taylor &amp; Francis Group: Boca Raton.</w:t>
       </w:r>
     </w:p>
@@ -1455,15 +1493,7 @@
         <w:t xml:space="preserve">Kaggle </w:t>
       </w:r>
       <w:r>
-        <w:t xml:space="preserve">user </w:t>
-      </w:r>
-      <w:proofErr w:type="spellStart"/>
-      <w:r>
-        <w:t>sjlesharc</w:t>
-      </w:r>
-      <w:proofErr w:type="spellEnd"/>
-      <w:r>
-        <w:t xml:space="preserve"> </w:t>
+        <w:t xml:space="preserve">user sjlesharc </w:t>
       </w:r>
       <w:r>
         <w:t xml:space="preserve">(2019). “Airlines Customer Satisfaction”, </w:t>
@@ -1474,7 +1504,7 @@
       <w:r>
         <w:t xml:space="preserve">Available at: </w:t>
       </w:r>
-      <w:hyperlink r:id="rId12" w:history="1">
+      <w:hyperlink r:id="rId13" w:history="1">
         <w:r>
           <w:rPr>
             <w:rStyle w:val="Hyperlink"/>
@@ -1533,7 +1563,7 @@
       <w:r>
         <w:t xml:space="preserve">Wikipedia contributors (2023) “CRISP-DM process diagram.” In: Wikipedia. Available at: </w:t>
       </w:r>
-      <w:hyperlink r:id="rId13" w:history="1">
+      <w:hyperlink r:id="rId14" w:history="1">
         <w:r>
           <w:rPr>
             <w:rStyle w:val="Hyperlink"/>

</xml_diff>

<commit_message>
modeling section done on word
</commit_message>
<xml_diff>
--- a/CA1.docx
+++ b/CA1.docx
@@ -244,7 +244,13 @@
         <w:t xml:space="preserve">anonymised survey </w:t>
       </w:r>
       <w:r>
-        <w:t xml:space="preserve">responses on an anonymised airline as </w:t>
+        <w:t xml:space="preserve">responses on an airline </w:t>
+      </w:r>
+      <w:r>
+        <w:t xml:space="preserve">anonymised </w:t>
+      </w:r>
+      <w:r>
+        <w:t xml:space="preserve">as </w:t>
       </w:r>
       <w:proofErr w:type="spellStart"/>
       <w:r>
@@ -309,7 +315,7 @@
                     </pic:cNvPicPr>
                   </pic:nvPicPr>
                   <pic:blipFill>
-                    <a:blip r:embed="rId5" cstate="print">
+                    <a:blip r:embed="rId7" cstate="print">
                       <a:extLst>
                         <a:ext uri="{28A0092B-C50C-407E-A947-70E740481C1C}">
                           <a14:useLocalDpi xmlns:a14="http://schemas.microsoft.com/office/drawing/2010/main" val="0"/>
@@ -607,10 +613,7 @@
         <w:jc w:val="both"/>
       </w:pPr>
       <w:r>
-        <w:rPr>
-          <w:highlight w:val="yellow"/>
-        </w:rPr>
-        <w:t>The business objectives of this project are given above as the questions the assignment will answer.</w:t>
+        <w:t>The following questions will be attempted in this assignment.</w:t>
       </w:r>
     </w:p>
     <w:p>
@@ -631,7 +634,10 @@
         <w:jc w:val="both"/>
       </w:pPr>
       <w:r>
-        <w:t xml:space="preserve">For this </w:t>
+        <w:t xml:space="preserve">This project is a supervised learning problem and will attempt to perform a binary classification to predict airline customer satisfaction. This is an important first question </w:t>
+      </w:r>
+      <w:r>
+        <w:t>to ask.</w:t>
       </w:r>
     </w:p>
     <w:p>
@@ -654,6 +660,9 @@
       <w:r>
         <w:t>A range of classification machine learning models will be performed on the data.</w:t>
       </w:r>
+      <w:r>
+        <w:t xml:space="preserve"> Different types of models being employed will aid in finding a model that best fits the data. Logistic Regression, decision trees, Gaussian Naïve Bayes, and Support Vector Machine Classifiers are planned. Finding the best classification model for the data improves confidence in the results and deployment.  </w:t>
+      </w:r>
     </w:p>
     <w:p>
       <w:pPr>
@@ -665,6 +674,7 @@
         <w:jc w:val="both"/>
       </w:pPr>
       <w:r>
+        <w:lastRenderedPageBreak/>
         <w:t>Which attributes contribute most to customer satisfaction?</w:t>
       </w:r>
     </w:p>
@@ -741,7 +751,7 @@
       <w:r>
         <w:t xml:space="preserve">available here: </w:t>
       </w:r>
-      <w:hyperlink r:id="rId6" w:history="1">
+      <w:hyperlink r:id="rId8" w:history="1">
         <w:r>
           <w:rPr>
             <w:rStyle w:val="Hyperlink"/>
@@ -826,6 +836,7 @@
     </w:p>
     <w:p>
       <w:pPr>
+        <w:keepNext/>
         <w:jc w:val="both"/>
       </w:pPr>
       <w:r>
@@ -834,180 +845,6 @@
             <wp:extent cx="5731510" cy="1910080"/>
             <wp:effectExtent l="0" t="0" r="2540" b="0"/>
             <wp:docPr id="9" name="Picture 9"/>
-            <wp:cNvGraphicFramePr>
-              <a:graphicFrameLocks xmlns:a="http://schemas.openxmlformats.org/drawingml/2006/main" noChangeAspect="1"/>
-            </wp:cNvGraphicFramePr>
-            <a:graphic xmlns:a="http://schemas.openxmlformats.org/drawingml/2006/main">
-              <a:graphicData uri="http://schemas.openxmlformats.org/drawingml/2006/picture">
-                <pic:pic xmlns:pic="http://schemas.openxmlformats.org/drawingml/2006/picture">
-                  <pic:nvPicPr>
-                    <pic:cNvPr id="1" name=""/>
-                    <pic:cNvPicPr/>
-                  </pic:nvPicPr>
-                  <pic:blipFill>
-                    <a:blip r:embed="rId7"/>
-                    <a:stretch>
-                      <a:fillRect/>
-                    </a:stretch>
-                  </pic:blipFill>
-                  <pic:spPr>
-                    <a:xfrm>
-                      <a:off x="0" y="0"/>
-                      <a:ext cx="5731510" cy="1910080"/>
-                    </a:xfrm>
-                    <a:prstGeom prst="rect">
-                      <a:avLst/>
-                    </a:prstGeom>
-                  </pic:spPr>
-                </pic:pic>
-              </a:graphicData>
-            </a:graphic>
-          </wp:inline>
-        </w:drawing>
-      </w:r>
-    </w:p>
-    <w:p>
-      <w:pPr>
-        <w:jc w:val="both"/>
-      </w:pPr>
-      <w:r>
-        <w:drawing>
-          <wp:inline distT="0" distB="0" distL="0" distR="0" wp14:anchorId="421B441B" wp14:editId="464C27C0">
-            <wp:extent cx="5731510" cy="1952625"/>
-            <wp:effectExtent l="0" t="0" r="2540" b="9525"/>
-            <wp:docPr id="10" name="Picture 10"/>
-            <wp:cNvGraphicFramePr>
-              <a:graphicFrameLocks xmlns:a="http://schemas.openxmlformats.org/drawingml/2006/main" noChangeAspect="1"/>
-            </wp:cNvGraphicFramePr>
-            <a:graphic xmlns:a="http://schemas.openxmlformats.org/drawingml/2006/main">
-              <a:graphicData uri="http://schemas.openxmlformats.org/drawingml/2006/picture">
-                <pic:pic xmlns:pic="http://schemas.openxmlformats.org/drawingml/2006/picture">
-                  <pic:nvPicPr>
-                    <pic:cNvPr id="1" name=""/>
-                    <pic:cNvPicPr/>
-                  </pic:nvPicPr>
-                  <pic:blipFill>
-                    <a:blip r:embed="rId8"/>
-                    <a:stretch>
-                      <a:fillRect/>
-                    </a:stretch>
-                  </pic:blipFill>
-                  <pic:spPr>
-                    <a:xfrm>
-                      <a:off x="0" y="0"/>
-                      <a:ext cx="5731510" cy="1952625"/>
-                    </a:xfrm>
-                    <a:prstGeom prst="rect">
-                      <a:avLst/>
-                    </a:prstGeom>
-                  </pic:spPr>
-                </pic:pic>
-              </a:graphicData>
-            </a:graphic>
-          </wp:inline>
-        </w:drawing>
-      </w:r>
-    </w:p>
-    <w:p>
-      <w:pPr>
-        <w:jc w:val="both"/>
-      </w:pPr>
-    </w:p>
-    <w:p>
-      <w:pPr>
-        <w:jc w:val="both"/>
-        <w:rPr>
-          <w:b/>
-          <w:bCs/>
-        </w:rPr>
-      </w:pPr>
-    </w:p>
-    <w:p>
-      <w:pPr>
-        <w:jc w:val="both"/>
-        <w:rPr>
-          <w:b/>
-          <w:bCs/>
-        </w:rPr>
-      </w:pPr>
-      <w:r>
-        <w:rPr>
-          <w:b/>
-          <w:bCs/>
-        </w:rPr>
-        <w:t>2.3 Data Preparation</w:t>
-      </w:r>
-    </w:p>
-    <w:p>
-      <w:pPr>
-        <w:jc w:val="both"/>
-      </w:pPr>
-      <w:r>
-        <w:t>Data collected from surveys can face challenges from missing data (Fitzmaurice et. Al, p. 525)</w:t>
-      </w:r>
-      <w:r>
-        <w:t>.</w:t>
-      </w:r>
-      <w:r>
-        <w:t xml:space="preserve"> </w:t>
-      </w:r>
-      <w:r>
-        <w:t xml:space="preserve">The </w:t>
-      </w:r>
-      <w:r>
-        <w:rPr>
-          <w:i/>
-          <w:iCs/>
-        </w:rPr>
-        <w:t xml:space="preserve">Arrival Delay in Minutes </w:t>
-      </w:r>
-      <w:r>
-        <w:t>feature had 393 null values, which amounted to 0.3% of the entries of that column. These rows were dropped from the data, which is a minor data loss, but the remaining sample size is large enough to make statistical inferences from.</w:t>
-      </w:r>
-      <w:r>
-        <w:t xml:space="preserve"> Removing observations with missing values can introduce bias (Gallatin &amp; </w:t>
-      </w:r>
-      <w:proofErr w:type="spellStart"/>
-      <w:r>
-        <w:t>Albon</w:t>
-      </w:r>
-      <w:proofErr w:type="spellEnd"/>
-      <w:r>
-        <w:t>, p. 85)</w:t>
-      </w:r>
-      <w:r>
-        <w:t xml:space="preserve">, </w:t>
-      </w:r>
-      <w:r>
-        <w:rPr>
-          <w:highlight w:val="yellow"/>
-        </w:rPr>
-        <w:t>but an imputation can introduce noise</w:t>
-      </w:r>
-      <w:r>
-        <w:t xml:space="preserve"> </w:t>
-      </w:r>
-    </w:p>
-    <w:p>
-      <w:pPr>
-        <w:jc w:val="both"/>
-      </w:pPr>
-      <w:r>
-        <w:lastRenderedPageBreak/>
-        <w:t>Arrival and departure delays are highly correlated at 0.96. A new feature of flight time difference is engineered and arrival delay is dropped.</w:t>
-      </w:r>
-    </w:p>
-    <w:p>
-      <w:pPr>
-        <w:keepNext/>
-        <w:jc w:val="both"/>
-      </w:pPr>
-      <w:r>
-        <w:drawing>
-          <wp:inline distT="0" distB="0" distL="0" distR="0" wp14:anchorId="34AFAB25" wp14:editId="0E01C80D">
-            <wp:extent cx="5731510" cy="1894840"/>
-            <wp:effectExtent l="0" t="0" r="2540" b="0"/>
-            <wp:docPr id="3" name="Picture 3"/>
             <wp:cNvGraphicFramePr>
               <a:graphicFrameLocks xmlns:a="http://schemas.openxmlformats.org/drawingml/2006/main" noChangeAspect="1"/>
             </wp:cNvGraphicFramePr>
@@ -1027,7 +864,7 @@
                   <pic:spPr>
                     <a:xfrm>
                       <a:off x="0" y="0"/>
-                      <a:ext cx="5731510" cy="1894840"/>
+                      <a:ext cx="5731510" cy="1910080"/>
                     </a:xfrm>
                     <a:prstGeom prst="rect">
                       <a:avLst/>
@@ -1043,56 +880,44 @@
     <w:p>
       <w:pPr>
         <w:pStyle w:val="Caption"/>
-        <w:jc w:val="both"/>
+        <w:jc w:val="center"/>
       </w:pPr>
       <w:r>
         <w:t xml:space="preserve">Figure </w:t>
       </w:r>
-      <w:fldSimple w:instr=" SEQ Figure \* ARABIC ">
-        <w:r>
-          <w:rPr>
-            <w:noProof/>
-          </w:rPr>
-          <w:t>2</w:t>
-        </w:r>
-      </w:fldSimple>
-      <w:r>
-        <w:t>: Signal captured in flight time difference</w:t>
-      </w:r>
-    </w:p>
-    <w:p>
-      <w:pPr>
-        <w:jc w:val="both"/>
-      </w:pPr>
-      <w:r>
-        <w:t xml:space="preserve">From these columns other feature can be extracted as shown below. </w:t>
-      </w:r>
-      <w:r>
-        <w:t>S</w:t>
-      </w:r>
-      <w:r>
-        <w:t xml:space="preserve">ome variance should be expected in </w:t>
-      </w:r>
-      <w:r>
-        <w:t>what is the</w:t>
-      </w:r>
-      <w:r>
-        <w:t xml:space="preserve"> ‘average’ flight speed</w:t>
-      </w:r>
-      <w:r>
-        <w:t>, for modelling a strict definition is chosen.</w:t>
-      </w:r>
-    </w:p>
-    <w:p>
-      <w:pPr>
+      <w:r>
+        <w:fldChar w:fldCharType="begin"/>
+      </w:r>
+      <w:r>
+        <w:instrText xml:space="preserve"> SEQ Figure \* ARABIC </w:instrText>
+      </w:r>
+      <w:r>
+        <w:fldChar w:fldCharType="separate"/>
+      </w:r>
+      <w:r>
+        <w:rPr>
+          <w:noProof/>
+        </w:rPr>
+        <w:t>2</w:t>
+      </w:r>
+      <w:r>
+        <w:fldChar w:fldCharType="end"/>
+      </w:r>
+      <w:r>
+        <w:t>: Histograms of continuous features.</w:t>
+      </w:r>
+    </w:p>
+    <w:p>
+      <w:pPr>
+        <w:keepNext/>
         <w:jc w:val="both"/>
       </w:pPr>
       <w:r>
         <w:drawing>
-          <wp:inline distT="0" distB="0" distL="0" distR="0" wp14:anchorId="71DDD9C0" wp14:editId="3BCD11EF">
-            <wp:extent cx="5731510" cy="1948815"/>
-            <wp:effectExtent l="0" t="0" r="2540" b="0"/>
-            <wp:docPr id="5" name="Picture 5"/>
+          <wp:inline distT="0" distB="0" distL="0" distR="0" wp14:anchorId="421B441B" wp14:editId="464C27C0">
+            <wp:extent cx="5731510" cy="1952625"/>
+            <wp:effectExtent l="0" t="0" r="2540" b="9525"/>
+            <wp:docPr id="10" name="Picture 10"/>
             <wp:cNvGraphicFramePr>
               <a:graphicFrameLocks xmlns:a="http://schemas.openxmlformats.org/drawingml/2006/main" noChangeAspect="1"/>
             </wp:cNvGraphicFramePr>
@@ -1112,7 +937,7 @@
                   <pic:spPr>
                     <a:xfrm>
                       <a:off x="0" y="0"/>
-                      <a:ext cx="5731510" cy="1948815"/>
+                      <a:ext cx="5731510" cy="1952625"/>
                     </a:xfrm>
                     <a:prstGeom prst="rect">
                       <a:avLst/>
@@ -1127,53 +952,67 @@
     </w:p>
     <w:p>
       <w:pPr>
-        <w:jc w:val="both"/>
-      </w:pPr>
-      <w:r>
-        <w:t xml:space="preserve">The features </w:t>
-      </w:r>
-      <w:proofErr w:type="spellStart"/>
-      <w:r>
-        <w:rPr>
-          <w:i/>
-          <w:iCs/>
-        </w:rPr>
-        <w:t>delayed_departure</w:t>
-      </w:r>
-      <w:proofErr w:type="spellEnd"/>
-      <w:r>
-        <w:t xml:space="preserve"> and </w:t>
-      </w:r>
-      <w:proofErr w:type="spellStart"/>
-      <w:r>
-        <w:rPr>
-          <w:i/>
-          <w:iCs/>
-        </w:rPr>
-        <w:t>delayed_arrival</w:t>
-      </w:r>
-      <w:proofErr w:type="spellEnd"/>
-      <w:r>
-        <w:t xml:space="preserve"> </w:t>
-      </w:r>
-      <w:r>
-        <w:t xml:space="preserve">have a significant relationship, but </w:t>
-      </w:r>
-      <w:r>
-        <w:t>are not duplicated features as shown below.</w:t>
-      </w:r>
-    </w:p>
-    <w:p>
-      <w:pPr>
-        <w:keepNext/>
-        <w:jc w:val="both"/>
-      </w:pPr>
-      <w:r>
+        <w:pStyle w:val="Caption"/>
+        <w:jc w:val="center"/>
+      </w:pPr>
+      <w:r>
+        <w:t xml:space="preserve">Figure </w:t>
+      </w:r>
+      <w:r>
+        <w:fldChar w:fldCharType="begin"/>
+      </w:r>
+      <w:r>
+        <w:instrText xml:space="preserve"> SEQ Figure \* ARABIC </w:instrText>
+      </w:r>
+      <w:r>
+        <w:fldChar w:fldCharType="separate"/>
+      </w:r>
+      <w:r>
+        <w:rPr>
+          <w:noProof/>
+        </w:rPr>
+        <w:t>3</w:t>
+      </w:r>
+      <w:r>
+        <w:fldChar w:fldCharType="end"/>
+      </w:r>
+      <w:r>
+        <w:t>: Boxplots of continuous features</w:t>
+      </w:r>
+      <w:r>
+        <w:t>, with outliers shown for Flight Distance</w:t>
+      </w:r>
+      <w:r>
+        <w:t>.</w:t>
+      </w:r>
+    </w:p>
+    <w:p>
+      <w:pPr>
+        <w:jc w:val="both"/>
+      </w:pPr>
+      <w:r>
+        <w:t>Some features are correlated, features can be engineered from some of these obvious groupings to extract signal. Two features are highly correlated and will be examined further.</w:t>
+      </w:r>
+    </w:p>
+    <w:p>
+      <w:pPr>
+        <w:jc w:val="both"/>
+        <w:rPr>
+          <w:b/>
+          <w:bCs/>
+        </w:rPr>
+      </w:pPr>
+      <w:r>
+        <w:rPr>
+          <w:b/>
+          <w:bCs/>
+        </w:rPr>
+        <w:lastRenderedPageBreak/>
         <w:drawing>
-          <wp:inline distT="0" distB="0" distL="0" distR="0" wp14:anchorId="4E7C2461" wp14:editId="0E6FF53F">
-            <wp:extent cx="1575227" cy="1888038"/>
-            <wp:effectExtent l="0" t="0" r="6350" b="0"/>
-            <wp:docPr id="8" name="Picture 8"/>
+          <wp:inline distT="0" distB="0" distL="0" distR="0" wp14:anchorId="6AE239E7" wp14:editId="5D69ADE1">
+            <wp:extent cx="5731510" cy="5739130"/>
+            <wp:effectExtent l="0" t="0" r="2540" b="0"/>
+            <wp:docPr id="14" name="Picture 14"/>
             <wp:cNvGraphicFramePr>
               <a:graphicFrameLocks xmlns:a="http://schemas.openxmlformats.org/drawingml/2006/main" noChangeAspect="1"/>
             </wp:cNvGraphicFramePr>
@@ -1193,7 +1032,7 @@
                   <pic:spPr>
                     <a:xfrm>
                       <a:off x="0" y="0"/>
-                      <a:ext cx="1580787" cy="1894702"/>
+                      <a:ext cx="5731510" cy="5739130"/>
                     </a:xfrm>
                     <a:prstGeom prst="rect">
                       <a:avLst/>
@@ -1208,147 +1047,113 @@
     </w:p>
     <w:p>
       <w:pPr>
-        <w:pStyle w:val="Caption"/>
-        <w:jc w:val="both"/>
-      </w:pPr>
-      <w:r>
-        <w:t xml:space="preserve">Figure </w:t>
-      </w:r>
-      <w:fldSimple w:instr=" SEQ Figure \* ARABIC ">
-        <w:r>
-          <w:rPr>
-            <w:noProof/>
-          </w:rPr>
-          <w:t>3</w:t>
-        </w:r>
-      </w:fldSimple>
-      <w:r>
-        <w:t xml:space="preserve">: </w:t>
+        <w:jc w:val="both"/>
+      </w:pPr>
+    </w:p>
+    <w:p>
+      <w:pPr>
+        <w:jc w:val="both"/>
+        <w:rPr>
+          <w:b/>
+          <w:bCs/>
+        </w:rPr>
+      </w:pPr>
+    </w:p>
+    <w:p>
+      <w:pPr>
+        <w:jc w:val="both"/>
+        <w:rPr>
+          <w:b/>
+          <w:bCs/>
+        </w:rPr>
+      </w:pPr>
+    </w:p>
+    <w:p>
+      <w:pPr>
+        <w:jc w:val="both"/>
+        <w:rPr>
+          <w:b/>
+          <w:bCs/>
+        </w:rPr>
+      </w:pPr>
+      <w:r>
+        <w:rPr>
+          <w:b/>
+          <w:bCs/>
+        </w:rPr>
+        <w:t>2.3 Data Preparation</w:t>
+      </w:r>
+    </w:p>
+    <w:p>
+      <w:pPr>
+        <w:jc w:val="both"/>
+      </w:pPr>
+      <w:r>
+        <w:t>Data collected from surveys can face challenges from missing data (Fitzmaurice et. Al, p. 525)</w:t>
+      </w:r>
+      <w:r>
+        <w:t>.</w:t>
+      </w:r>
+      <w:r>
+        <w:t xml:space="preserve"> </w:t>
+      </w:r>
+      <w:r>
+        <w:t xml:space="preserve">The </w:t>
+      </w:r>
+      <w:r>
+        <w:rPr>
+          <w:i/>
+          <w:iCs/>
+        </w:rPr>
+        <w:t xml:space="preserve">Arrival Delay in Minutes </w:t>
+      </w:r>
+      <w:r>
+        <w:t>feature had 393 null values, which amounted to 0.3% of the entries of that column. These rows were dropped from the data, which is a minor data loss</w:t>
+      </w:r>
+      <w:r>
+        <w:t xml:space="preserve"> and could potentially introduce bias (</w:t>
+      </w:r>
+      <w:r>
+        <w:t xml:space="preserve">Gallatin &amp; </w:t>
       </w:r>
       <w:proofErr w:type="spellStart"/>
       <w:r>
-        <w:t>Countplot</w:t>
+        <w:t>Albon</w:t>
       </w:r>
       <w:proofErr w:type="spellEnd"/>
       <w:r>
-        <w:t xml:space="preserve"> of delay types</w:t>
-      </w:r>
-    </w:p>
-    <w:p>
-      <w:pPr>
-        <w:jc w:val="both"/>
-      </w:pPr>
-    </w:p>
-    <w:p>
-      <w:pPr>
-        <w:jc w:val="both"/>
-      </w:pPr>
-    </w:p>
-    <w:p>
-      <w:pPr>
-        <w:jc w:val="both"/>
-      </w:pPr>
-      <w:r>
-        <w:t>The columns were renamed</w:t>
-      </w:r>
-      <w:r>
-        <w:t>.</w:t>
-      </w:r>
-    </w:p>
-    <w:p>
-      <w:pPr>
+        <w:t>, p. 85)</w:t>
+      </w:r>
+      <w:r>
+        <w:t>, but the remaining sample size is large enough to make statistical inferences from.</w:t>
+      </w:r>
+    </w:p>
+    <w:p>
+      <w:pPr>
+        <w:jc w:val="both"/>
+      </w:pPr>
+      <w:r>
+        <w:t>Arrival and departure delays are highly correlated at 0.96</w:t>
+      </w:r>
+      <w:r>
+        <w:t xml:space="preserve"> correlation</w:t>
+      </w:r>
+      <w:r>
+        <w:t>. A new feature of flight time difference is engineered and arrival delay is dropped.</w:t>
+      </w:r>
+    </w:p>
+    <w:p>
+      <w:pPr>
+        <w:keepNext/>
         <w:jc w:val="both"/>
       </w:pPr>
       <w:r>
         <w:lastRenderedPageBreak/>
-        <w:t>The ranked columns were encoded</w:t>
-      </w:r>
-      <w:r>
-        <w:t>, the categories were encoded.</w:t>
-      </w:r>
-      <w:r>
-        <w:t xml:space="preserve"> Binary columns are label encoded to avoid multicollinearity. </w:t>
-      </w:r>
-    </w:p>
-    <w:p>
-      <w:pPr>
-        <w:jc w:val="both"/>
-      </w:pPr>
-      <w:r>
-        <w:t>Age is binned in decades.</w:t>
-      </w:r>
-    </w:p>
-    <w:p>
-      <w:pPr>
-        <w:jc w:val="both"/>
-      </w:pPr>
-      <w:r>
-        <w:t>Continuous features are scaled.</w:t>
-      </w:r>
-    </w:p>
-    <w:p>
-      <w:pPr>
-        <w:jc w:val="both"/>
-      </w:pPr>
-      <w:r>
-        <w:t>As there are many related features dim</w:t>
-      </w:r>
-      <w:r>
-        <w:t>ensionality reduction in the form of principal component analysis is applied. This is hoped to reduce the extent of the encoded questionnaire features.</w:t>
-      </w:r>
-    </w:p>
-    <w:p>
-      <w:pPr>
-        <w:jc w:val="both"/>
-      </w:pPr>
-    </w:p>
-    <w:p>
-      <w:pPr>
-        <w:jc w:val="both"/>
-        <w:rPr>
-          <w:b/>
-          <w:bCs/>
-        </w:rPr>
-      </w:pPr>
-      <w:r>
-        <w:rPr>
-          <w:b/>
-          <w:bCs/>
-        </w:rPr>
-        <w:t>2.4 Modelling</w:t>
-      </w:r>
-    </w:p>
-    <w:p>
-      <w:pPr>
-        <w:jc w:val="both"/>
-      </w:pPr>
-      <w:r>
-        <w:t>Binary classification is performed, which is a subset of supervised learning (M</w:t>
-      </w:r>
-      <w:r>
-        <w:t>ü</w:t>
-      </w:r>
-      <w:r>
-        <w:t>ller &amp; Guido, p. 27).</w:t>
-      </w:r>
-      <w:r>
-        <w:t xml:space="preserve"> Several training test splits are examined; 90:10, 80:20, and 70:30. The </w:t>
-      </w:r>
-      <w:r>
-        <w:t>table below shows the accuracy results from different training and testing split ratios.</w:t>
-      </w:r>
-    </w:p>
-    <w:p>
-      <w:pPr>
-        <w:keepNext/>
-        <w:jc w:val="both"/>
-      </w:pPr>
-      <w:r>
         <w:drawing>
-          <wp:inline distT="0" distB="0" distL="0" distR="0" wp14:anchorId="0F4805E7" wp14:editId="59171FFF">
-            <wp:extent cx="4401164" cy="1914792"/>
-            <wp:effectExtent l="0" t="0" r="0" b="9525"/>
-            <wp:docPr id="12" name="Picture 12"/>
+          <wp:inline distT="0" distB="0" distL="0" distR="0" wp14:anchorId="34AFAB25" wp14:editId="0E01C80D">
+            <wp:extent cx="5731510" cy="1894840"/>
+            <wp:effectExtent l="0" t="0" r="2540" b="0"/>
+            <wp:docPr id="3" name="Picture 3"/>
             <wp:cNvGraphicFramePr>
               <a:graphicFrameLocks xmlns:a="http://schemas.openxmlformats.org/drawingml/2006/main" noChangeAspect="1"/>
             </wp:cNvGraphicFramePr>
@@ -1368,7 +1173,7 @@
                   <pic:spPr>
                     <a:xfrm>
                       <a:off x="0" y="0"/>
-                      <a:ext cx="4401164" cy="1914792"/>
+                      <a:ext cx="5731510" cy="1894840"/>
                     </a:xfrm>
                     <a:prstGeom prst="rect">
                       <a:avLst/>
@@ -1389,49 +1194,61 @@
       <w:r>
         <w:t xml:space="preserve">Figure </w:t>
       </w:r>
-      <w:fldSimple w:instr=" SEQ Figure \* ARABIC ">
-        <w:r>
-          <w:rPr>
-            <w:noProof/>
-          </w:rPr>
-          <w:t>4</w:t>
-        </w:r>
-      </w:fldSimple>
-      <w:r>
-        <w:t>: Accuracy results from training and test splits</w:t>
-      </w:r>
-    </w:p>
-    <w:p>
-      <w:pPr>
-        <w:jc w:val="both"/>
-      </w:pPr>
-      <w:r>
-        <w:t>The 90:10 split is the most accurate but it’s likely the models are being overfit.</w:t>
-      </w:r>
-    </w:p>
-    <w:p>
-      <w:pPr>
-        <w:jc w:val="both"/>
-      </w:pPr>
-      <w:r>
-        <w:t>Cross Validation is performed with the same models the results are below</w:t>
-      </w:r>
-    </w:p>
-    <w:p>
-      <w:pPr>
-        <w:keepNext/>
-        <w:jc w:val="both"/>
-      </w:pPr>
-      <w:r>
-        <w:rPr>
-          <w:b/>
-          <w:bCs/>
-        </w:rPr>
+      <w:r>
+        <w:fldChar w:fldCharType="begin"/>
+      </w:r>
+      <w:r>
+        <w:instrText xml:space="preserve"> SEQ Figure \* ARABIC </w:instrText>
+      </w:r>
+      <w:r>
+        <w:fldChar w:fldCharType="separate"/>
+      </w:r>
+      <w:r>
+        <w:rPr>
+          <w:noProof/>
+        </w:rPr>
+        <w:t>4</w:t>
+      </w:r>
+      <w:r>
+        <w:fldChar w:fldCharType="end"/>
+      </w:r>
+      <w:r>
+        <w:t>: Signal captured in flight time difference</w:t>
+      </w:r>
+    </w:p>
+    <w:p>
+      <w:pPr>
+        <w:jc w:val="both"/>
+      </w:pPr>
+      <w:r>
+        <w:t xml:space="preserve">From these columns other feature can be extracted as shown below. </w:t>
+      </w:r>
+      <w:r>
+        <w:t>S</w:t>
+      </w:r>
+      <w:r>
+        <w:t xml:space="preserve">ome variance should be expected in </w:t>
+      </w:r>
+      <w:r>
+        <w:t>what is the</w:t>
+      </w:r>
+      <w:r>
+        <w:t xml:space="preserve"> ‘average’ flight speed</w:t>
+      </w:r>
+      <w:r>
+        <w:t>, for modelling a strict definition is chosen.</w:t>
+      </w:r>
+    </w:p>
+    <w:p>
+      <w:pPr>
+        <w:jc w:val="both"/>
+      </w:pPr>
+      <w:r>
         <w:drawing>
-          <wp:inline distT="0" distB="0" distL="0" distR="0" wp14:anchorId="5A5CAEE9" wp14:editId="30AF183B">
-            <wp:extent cx="5287113" cy="1829055"/>
-            <wp:effectExtent l="0" t="0" r="8890" b="0"/>
-            <wp:docPr id="13" name="Picture 13"/>
+          <wp:inline distT="0" distB="0" distL="0" distR="0" wp14:anchorId="71DDD9C0" wp14:editId="3BCD11EF">
+            <wp:extent cx="5731510" cy="1948815"/>
+            <wp:effectExtent l="0" t="0" r="2540" b="0"/>
+            <wp:docPr id="5" name="Picture 5"/>
             <wp:cNvGraphicFramePr>
               <a:graphicFrameLocks xmlns:a="http://schemas.openxmlformats.org/drawingml/2006/main" noChangeAspect="1"/>
             </wp:cNvGraphicFramePr>
@@ -1451,6 +1268,591 @@
                   <pic:spPr>
                     <a:xfrm>
                       <a:off x="0" y="0"/>
+                      <a:ext cx="5731510" cy="1948815"/>
+                    </a:xfrm>
+                    <a:prstGeom prst="rect">
+                      <a:avLst/>
+                    </a:prstGeom>
+                  </pic:spPr>
+                </pic:pic>
+              </a:graphicData>
+            </a:graphic>
+          </wp:inline>
+        </w:drawing>
+      </w:r>
+    </w:p>
+    <w:p>
+      <w:pPr>
+        <w:jc w:val="both"/>
+      </w:pPr>
+      <w:r>
+        <w:t xml:space="preserve">The features </w:t>
+      </w:r>
+      <w:proofErr w:type="spellStart"/>
+      <w:r>
+        <w:rPr>
+          <w:i/>
+          <w:iCs/>
+        </w:rPr>
+        <w:t>delayed_departure</w:t>
+      </w:r>
+      <w:proofErr w:type="spellEnd"/>
+      <w:r>
+        <w:t xml:space="preserve"> and </w:t>
+      </w:r>
+      <w:proofErr w:type="spellStart"/>
+      <w:r>
+        <w:rPr>
+          <w:i/>
+          <w:iCs/>
+        </w:rPr>
+        <w:t>delayed_arrival</w:t>
+      </w:r>
+      <w:proofErr w:type="spellEnd"/>
+      <w:r>
+        <w:t xml:space="preserve"> </w:t>
+      </w:r>
+      <w:r>
+        <w:t xml:space="preserve">have a significant relationship, but </w:t>
+      </w:r>
+      <w:r>
+        <w:t>are not duplicated features as shown below.</w:t>
+      </w:r>
+    </w:p>
+    <w:p>
+      <w:pPr>
+        <w:keepNext/>
+        <w:jc w:val="both"/>
+      </w:pPr>
+      <w:r>
+        <w:drawing>
+          <wp:inline distT="0" distB="0" distL="0" distR="0" wp14:anchorId="4E7C2461" wp14:editId="0E6FF53F">
+            <wp:extent cx="1575227" cy="1888038"/>
+            <wp:effectExtent l="0" t="0" r="6350" b="0"/>
+            <wp:docPr id="8" name="Picture 8"/>
+            <wp:cNvGraphicFramePr>
+              <a:graphicFrameLocks xmlns:a="http://schemas.openxmlformats.org/drawingml/2006/main" noChangeAspect="1"/>
+            </wp:cNvGraphicFramePr>
+            <a:graphic xmlns:a="http://schemas.openxmlformats.org/drawingml/2006/main">
+              <a:graphicData uri="http://schemas.openxmlformats.org/drawingml/2006/picture">
+                <pic:pic xmlns:pic="http://schemas.openxmlformats.org/drawingml/2006/picture">
+                  <pic:nvPicPr>
+                    <pic:cNvPr id="1" name=""/>
+                    <pic:cNvPicPr/>
+                  </pic:nvPicPr>
+                  <pic:blipFill>
+                    <a:blip r:embed="rId14"/>
+                    <a:stretch>
+                      <a:fillRect/>
+                    </a:stretch>
+                  </pic:blipFill>
+                  <pic:spPr>
+                    <a:xfrm>
+                      <a:off x="0" y="0"/>
+                      <a:ext cx="1580787" cy="1894702"/>
+                    </a:xfrm>
+                    <a:prstGeom prst="rect">
+                      <a:avLst/>
+                    </a:prstGeom>
+                  </pic:spPr>
+                </pic:pic>
+              </a:graphicData>
+            </a:graphic>
+          </wp:inline>
+        </w:drawing>
+      </w:r>
+    </w:p>
+    <w:p>
+      <w:pPr>
+        <w:pStyle w:val="Caption"/>
+        <w:jc w:val="both"/>
+      </w:pPr>
+      <w:r>
+        <w:t xml:space="preserve">Figure </w:t>
+      </w:r>
+      <w:r>
+        <w:fldChar w:fldCharType="begin"/>
+      </w:r>
+      <w:r>
+        <w:instrText xml:space="preserve"> SEQ Figure \* ARABIC </w:instrText>
+      </w:r>
+      <w:r>
+        <w:fldChar w:fldCharType="separate"/>
+      </w:r>
+      <w:r>
+        <w:rPr>
+          <w:noProof/>
+        </w:rPr>
+        <w:t>5</w:t>
+      </w:r>
+      <w:r>
+        <w:fldChar w:fldCharType="end"/>
+      </w:r>
+      <w:r>
+        <w:t xml:space="preserve">: </w:t>
+      </w:r>
+      <w:proofErr w:type="spellStart"/>
+      <w:r>
+        <w:t>Countplot</w:t>
+      </w:r>
+      <w:proofErr w:type="spellEnd"/>
+      <w:r>
+        <w:t xml:space="preserve"> of delay types</w:t>
+      </w:r>
+    </w:p>
+    <w:p>
+      <w:pPr>
+        <w:jc w:val="both"/>
+        <w:rPr>
+          <w:i/>
+          <w:iCs/>
+        </w:rPr>
+      </w:pPr>
+      <w:r>
+        <w:t xml:space="preserve">Some of the ranked features are grouped and averaged, creating three new features: </w:t>
+      </w:r>
+      <w:r>
+        <w:rPr>
+          <w:i/>
+          <w:iCs/>
+        </w:rPr>
+        <w:t>‘</w:t>
+      </w:r>
+      <w:proofErr w:type="spellStart"/>
+      <w:r>
+        <w:rPr>
+          <w:i/>
+          <w:iCs/>
+        </w:rPr>
+        <w:t>avg_amenities_ratings</w:t>
+      </w:r>
+      <w:proofErr w:type="spellEnd"/>
+      <w:r>
+        <w:rPr>
+          <w:i/>
+          <w:iCs/>
+        </w:rPr>
+        <w:t>’, ‘</w:t>
+      </w:r>
+      <w:proofErr w:type="spellStart"/>
+      <w:r>
+        <w:rPr>
+          <w:i/>
+          <w:iCs/>
+        </w:rPr>
+        <w:t>avg_online_services</w:t>
+      </w:r>
+      <w:proofErr w:type="spellEnd"/>
+      <w:r>
+        <w:rPr>
+          <w:i/>
+          <w:iCs/>
+        </w:rPr>
+        <w:t xml:space="preserve">’, </w:t>
+      </w:r>
+      <w:r>
+        <w:t xml:space="preserve">and </w:t>
+      </w:r>
+      <w:r>
+        <w:rPr>
+          <w:i/>
+          <w:iCs/>
+        </w:rPr>
+        <w:t>‘</w:t>
+      </w:r>
+      <w:proofErr w:type="spellStart"/>
+      <w:r>
+        <w:rPr>
+          <w:i/>
+          <w:iCs/>
+        </w:rPr>
+        <w:t>avg_facilities_rating</w:t>
+      </w:r>
+      <w:proofErr w:type="spellEnd"/>
+      <w:r>
+        <w:rPr>
+          <w:i/>
+          <w:iCs/>
+        </w:rPr>
+        <w:t>’.</w:t>
+      </w:r>
+    </w:p>
+    <w:p>
+      <w:pPr>
+        <w:keepNext/>
+        <w:jc w:val="both"/>
+      </w:pPr>
+      <w:r>
+        <w:lastRenderedPageBreak/>
+        <w:drawing>
+          <wp:inline distT="0" distB="0" distL="0" distR="0" wp14:anchorId="0CEC144E" wp14:editId="3AFB7F75">
+            <wp:extent cx="5731510" cy="1898015"/>
+            <wp:effectExtent l="0" t="0" r="2540" b="6985"/>
+            <wp:docPr id="15" name="Picture 15"/>
+            <wp:cNvGraphicFramePr>
+              <a:graphicFrameLocks xmlns:a="http://schemas.openxmlformats.org/drawingml/2006/main" noChangeAspect="1"/>
+            </wp:cNvGraphicFramePr>
+            <a:graphic xmlns:a="http://schemas.openxmlformats.org/drawingml/2006/main">
+              <a:graphicData uri="http://schemas.openxmlformats.org/drawingml/2006/picture">
+                <pic:pic xmlns:pic="http://schemas.openxmlformats.org/drawingml/2006/picture">
+                  <pic:nvPicPr>
+                    <pic:cNvPr id="1" name=""/>
+                    <pic:cNvPicPr/>
+                  </pic:nvPicPr>
+                  <pic:blipFill>
+                    <a:blip r:embed="rId15"/>
+                    <a:stretch>
+                      <a:fillRect/>
+                    </a:stretch>
+                  </pic:blipFill>
+                  <pic:spPr>
+                    <a:xfrm>
+                      <a:off x="0" y="0"/>
+                      <a:ext cx="5731510" cy="1898015"/>
+                    </a:xfrm>
+                    <a:prstGeom prst="rect">
+                      <a:avLst/>
+                    </a:prstGeom>
+                  </pic:spPr>
+                </pic:pic>
+              </a:graphicData>
+            </a:graphic>
+          </wp:inline>
+        </w:drawing>
+      </w:r>
+    </w:p>
+    <w:p>
+      <w:pPr>
+        <w:pStyle w:val="Caption"/>
+        <w:jc w:val="center"/>
+      </w:pPr>
+      <w:r>
+        <w:t xml:space="preserve">Figure </w:t>
+      </w:r>
+      <w:r>
+        <w:fldChar w:fldCharType="begin"/>
+      </w:r>
+      <w:r>
+        <w:instrText xml:space="preserve"> SEQ Figure \* ARABIC </w:instrText>
+      </w:r>
+      <w:r>
+        <w:fldChar w:fldCharType="separate"/>
+      </w:r>
+      <w:r>
+        <w:rPr>
+          <w:noProof/>
+        </w:rPr>
+        <w:t>6</w:t>
+      </w:r>
+      <w:r>
+        <w:fldChar w:fldCharType="end"/>
+      </w:r>
+      <w:r>
+        <w:t>: Engineered features of average services</w:t>
+      </w:r>
+    </w:p>
+    <w:p>
+      <w:pPr>
+        <w:jc w:val="both"/>
+      </w:pPr>
+      <w:r>
+        <w:t>The columns were renamed</w:t>
+      </w:r>
+      <w:r>
+        <w:t>.</w:t>
+      </w:r>
+      <w:r>
+        <w:t xml:space="preserve"> </w:t>
+      </w:r>
+      <w:r>
+        <w:t>The ranked columns</w:t>
+      </w:r>
+      <w:r>
+        <w:t xml:space="preserve"> and categories are one hot </w:t>
+      </w:r>
+      <w:r>
+        <w:t>encoded</w:t>
+      </w:r>
+      <w:r>
+        <w:t>.</w:t>
+      </w:r>
+      <w:r>
+        <w:t xml:space="preserve"> Binary columns are label encoded to avoid multicollinearity. </w:t>
+      </w:r>
+      <w:r>
+        <w:t>Age is binned in decades</w:t>
+      </w:r>
+      <w:r>
+        <w:t xml:space="preserve"> and c</w:t>
+      </w:r>
+      <w:r>
+        <w:t>ontinuous features are scaled.</w:t>
+      </w:r>
+    </w:p>
+    <w:p>
+      <w:pPr>
+        <w:jc w:val="both"/>
+      </w:pPr>
+      <w:r>
+        <w:t>As there are many related features dim</w:t>
+      </w:r>
+      <w:r>
+        <w:t>ensionality reduction in the form of principal component analysis is applied.</w:t>
+      </w:r>
+    </w:p>
+    <w:p>
+      <w:pPr>
+        <w:keepNext/>
+        <w:jc w:val="both"/>
+      </w:pPr>
+      <w:r>
+        <w:rPr>
+          <w:noProof/>
+        </w:rPr>
+        <w:t xml:space="preserve"> </w:t>
+      </w:r>
+      <w:r>
+        <w:drawing>
+          <wp:inline distT="0" distB="0" distL="0" distR="0" wp14:anchorId="3161B82E" wp14:editId="137768F7">
+            <wp:extent cx="5731510" cy="3670300"/>
+            <wp:effectExtent l="0" t="0" r="2540" b="6350"/>
+            <wp:docPr id="21" name="Picture 21"/>
+            <wp:cNvGraphicFramePr>
+              <a:graphicFrameLocks xmlns:a="http://schemas.openxmlformats.org/drawingml/2006/main" noChangeAspect="1"/>
+            </wp:cNvGraphicFramePr>
+            <a:graphic xmlns:a="http://schemas.openxmlformats.org/drawingml/2006/main">
+              <a:graphicData uri="http://schemas.openxmlformats.org/drawingml/2006/picture">
+                <pic:pic xmlns:pic="http://schemas.openxmlformats.org/drawingml/2006/picture">
+                  <pic:nvPicPr>
+                    <pic:cNvPr id="1" name=""/>
+                    <pic:cNvPicPr/>
+                  </pic:nvPicPr>
+                  <pic:blipFill>
+                    <a:blip r:embed="rId16"/>
+                    <a:stretch>
+                      <a:fillRect/>
+                    </a:stretch>
+                  </pic:blipFill>
+                  <pic:spPr>
+                    <a:xfrm>
+                      <a:off x="0" y="0"/>
+                      <a:ext cx="5731510" cy="3670300"/>
+                    </a:xfrm>
+                    <a:prstGeom prst="rect">
+                      <a:avLst/>
+                    </a:prstGeom>
+                  </pic:spPr>
+                </pic:pic>
+              </a:graphicData>
+            </a:graphic>
+          </wp:inline>
+        </w:drawing>
+      </w:r>
+    </w:p>
+    <w:p>
+      <w:pPr>
+        <w:pStyle w:val="Caption"/>
+        <w:jc w:val="center"/>
+      </w:pPr>
+      <w:r>
+        <w:t xml:space="preserve">Figure </w:t>
+      </w:r>
+      <w:r>
+        <w:fldChar w:fldCharType="begin"/>
+      </w:r>
+      <w:r>
+        <w:instrText xml:space="preserve"> SEQ Figure \* ARABIC </w:instrText>
+      </w:r>
+      <w:r>
+        <w:fldChar w:fldCharType="separate"/>
+      </w:r>
+      <w:r>
+        <w:rPr>
+          <w:noProof/>
+        </w:rPr>
+        <w:t>7</w:t>
+      </w:r>
+      <w:r>
+        <w:fldChar w:fldCharType="end"/>
+      </w:r>
+      <w:r>
+        <w:t>: PCA Explained Variance plot</w:t>
+      </w:r>
+    </w:p>
+    <w:p>
+      <w:pPr>
+        <w:jc w:val="both"/>
+      </w:pPr>
+    </w:p>
+    <w:p>
+      <w:pPr>
+        <w:jc w:val="both"/>
+        <w:rPr>
+          <w:b/>
+          <w:bCs/>
+        </w:rPr>
+      </w:pPr>
+      <w:r>
+        <w:rPr>
+          <w:b/>
+          <w:bCs/>
+        </w:rPr>
+        <w:t>2.4 Modelling</w:t>
+      </w:r>
+    </w:p>
+    <w:p>
+      <w:pPr>
+        <w:jc w:val="both"/>
+      </w:pPr>
+      <w:r>
+        <w:t>Binary classification is performed, which is a subset of supervised learning (M</w:t>
+      </w:r>
+      <w:r>
+        <w:t>ü</w:t>
+      </w:r>
+      <w:r>
+        <w:t>ller &amp; Guido, p. 27).</w:t>
+      </w:r>
+      <w:r>
+        <w:t xml:space="preserve"> Several training test splits are examined; 90:10, 80:20, and 70:30. The </w:t>
+      </w:r>
+      <w:r>
+        <w:t>table below shows the accuracy results from different training and testing split ratios.</w:t>
+      </w:r>
+    </w:p>
+    <w:p>
+      <w:pPr>
+        <w:keepNext/>
+        <w:jc w:val="both"/>
+      </w:pPr>
+      <w:r>
+        <w:lastRenderedPageBreak/>
+        <w:drawing>
+          <wp:inline distT="0" distB="0" distL="0" distR="0" wp14:anchorId="0F4805E7" wp14:editId="59171FFF">
+            <wp:extent cx="4401164" cy="1914792"/>
+            <wp:effectExtent l="0" t="0" r="0" b="9525"/>
+            <wp:docPr id="12" name="Picture 12"/>
+            <wp:cNvGraphicFramePr>
+              <a:graphicFrameLocks xmlns:a="http://schemas.openxmlformats.org/drawingml/2006/main" noChangeAspect="1"/>
+            </wp:cNvGraphicFramePr>
+            <a:graphic xmlns:a="http://schemas.openxmlformats.org/drawingml/2006/main">
+              <a:graphicData uri="http://schemas.openxmlformats.org/drawingml/2006/picture">
+                <pic:pic xmlns:pic="http://schemas.openxmlformats.org/drawingml/2006/picture">
+                  <pic:nvPicPr>
+                    <pic:cNvPr id="1" name=""/>
+                    <pic:cNvPicPr/>
+                  </pic:nvPicPr>
+                  <pic:blipFill>
+                    <a:blip r:embed="rId17"/>
+                    <a:stretch>
+                      <a:fillRect/>
+                    </a:stretch>
+                  </pic:blipFill>
+                  <pic:spPr>
+                    <a:xfrm>
+                      <a:off x="0" y="0"/>
+                      <a:ext cx="4401164" cy="1914792"/>
+                    </a:xfrm>
+                    <a:prstGeom prst="rect">
+                      <a:avLst/>
+                    </a:prstGeom>
+                  </pic:spPr>
+                </pic:pic>
+              </a:graphicData>
+            </a:graphic>
+          </wp:inline>
+        </w:drawing>
+      </w:r>
+    </w:p>
+    <w:p>
+      <w:pPr>
+        <w:pStyle w:val="Caption"/>
+        <w:jc w:val="both"/>
+      </w:pPr>
+      <w:r>
+        <w:t xml:space="preserve">Figure </w:t>
+      </w:r>
+      <w:r>
+        <w:fldChar w:fldCharType="begin"/>
+      </w:r>
+      <w:r>
+        <w:instrText xml:space="preserve"> SEQ Figure \* ARABIC </w:instrText>
+      </w:r>
+      <w:r>
+        <w:fldChar w:fldCharType="separate"/>
+      </w:r>
+      <w:r>
+        <w:rPr>
+          <w:noProof/>
+        </w:rPr>
+        <w:t>8</w:t>
+      </w:r>
+      <w:r>
+        <w:fldChar w:fldCharType="end"/>
+      </w:r>
+      <w:r>
+        <w:t>: Accuracy results from training and test splits</w:t>
+      </w:r>
+    </w:p>
+    <w:p>
+      <w:pPr>
+        <w:jc w:val="both"/>
+      </w:pPr>
+      <w:r>
+        <w:t>The 90:10 split is the most accurate but it’s likely the models are being overfit.</w:t>
+      </w:r>
+    </w:p>
+    <w:p>
+      <w:pPr>
+        <w:jc w:val="both"/>
+      </w:pPr>
+      <w:r>
+        <w:t>Cross Validation is performed with the same models the results are</w:t>
+      </w:r>
+      <w:r>
+        <w:t xml:space="preserve"> added to the table</w:t>
+      </w:r>
+      <w:r>
+        <w:t xml:space="preserve"> below</w:t>
+      </w:r>
+      <w:r>
+        <w:t>.</w:t>
+      </w:r>
+    </w:p>
+    <w:p>
+      <w:pPr>
+        <w:keepNext/>
+        <w:jc w:val="both"/>
+      </w:pPr>
+      <w:r>
+        <w:rPr>
+          <w:b/>
+          <w:bCs/>
+        </w:rPr>
+        <w:drawing>
+          <wp:inline distT="0" distB="0" distL="0" distR="0" wp14:anchorId="5A5CAEE9" wp14:editId="30AF183B">
+            <wp:extent cx="5287113" cy="1829055"/>
+            <wp:effectExtent l="0" t="0" r="8890" b="0"/>
+            <wp:docPr id="13" name="Picture 13"/>
+            <wp:cNvGraphicFramePr>
+              <a:graphicFrameLocks xmlns:a="http://schemas.openxmlformats.org/drawingml/2006/main" noChangeAspect="1"/>
+            </wp:cNvGraphicFramePr>
+            <a:graphic xmlns:a="http://schemas.openxmlformats.org/drawingml/2006/main">
+              <a:graphicData uri="http://schemas.openxmlformats.org/drawingml/2006/picture">
+                <pic:pic xmlns:pic="http://schemas.openxmlformats.org/drawingml/2006/picture">
+                  <pic:nvPicPr>
+                    <pic:cNvPr id="1" name=""/>
+                    <pic:cNvPicPr/>
+                  </pic:nvPicPr>
+                  <pic:blipFill>
+                    <a:blip r:embed="rId18"/>
+                    <a:stretch>
+                      <a:fillRect/>
+                    </a:stretch>
+                  </pic:blipFill>
+                  <pic:spPr>
+                    <a:xfrm>
+                      <a:off x="0" y="0"/>
                       <a:ext cx="5287113" cy="1829055"/>
                     </a:xfrm>
                     <a:prstGeom prst="rect">
@@ -1476,14 +1878,24 @@
       <w:r>
         <w:t xml:space="preserve">Figure </w:t>
       </w:r>
-      <w:fldSimple w:instr=" SEQ Figure \* ARABIC ">
-        <w:r>
-          <w:rPr>
-            <w:noProof/>
-          </w:rPr>
-          <w:t>5</w:t>
-        </w:r>
-      </w:fldSimple>
+      <w:r>
+        <w:fldChar w:fldCharType="begin"/>
+      </w:r>
+      <w:r>
+        <w:instrText xml:space="preserve"> SEQ Figure \* ARABIC </w:instrText>
+      </w:r>
+      <w:r>
+        <w:fldChar w:fldCharType="separate"/>
+      </w:r>
+      <w:r>
+        <w:rPr>
+          <w:noProof/>
+        </w:rPr>
+        <w:t>9</w:t>
+      </w:r>
+      <w:r>
+        <w:fldChar w:fldCharType="end"/>
+      </w:r>
       <w:r>
         <w:t>: Accuracy results with cross validation accuracy</w:t>
       </w:r>
@@ -1491,11 +1903,18 @@
     <w:p>
       <w:pPr>
         <w:jc w:val="both"/>
-        <w:rPr>
-          <w:b/>
-          <w:bCs/>
-        </w:rPr>
-      </w:pPr>
+      </w:pPr>
+      <w:r>
+        <w:t>The models can model the data, with three models warranting further exploration. From the above results, it seems the 80:20 split has the highest accuracy and will be used going forward.</w:t>
+      </w:r>
+    </w:p>
+    <w:p>
+      <w:pPr>
+        <w:jc w:val="both"/>
+      </w:pPr>
+      <w:r>
+        <w:t xml:space="preserve"> </w:t>
+      </w:r>
     </w:p>
     <w:p>
       <w:pPr>
@@ -1518,31 +1937,35 @@
         <w:jc w:val="both"/>
       </w:pPr>
       <w:r>
-        <w:t>Accuracy is one way for model evaluation.</w:t>
-      </w:r>
-    </w:p>
-    <w:p>
-      <w:pPr>
-        <w:jc w:val="both"/>
-      </w:pPr>
-      <w:r>
-        <w:t>Attributes that impact the model</w:t>
-      </w:r>
-    </w:p>
-    <w:p>
-      <w:pPr>
-        <w:jc w:val="both"/>
-        <w:rPr>
-          <w:b/>
-          <w:bCs/>
-        </w:rPr>
-      </w:pPr>
-      <w:r>
-        <w:rPr>
-          <w:b/>
-          <w:bCs/>
-        </w:rPr>
-        <w:lastRenderedPageBreak/>
+        <w:t xml:space="preserve">Three models are chosen for further evaluation: Logistic Regression, </w:t>
+      </w:r>
+      <w:proofErr w:type="spellStart"/>
+      <w:r>
+        <w:t>KNeighbours</w:t>
+      </w:r>
+      <w:proofErr w:type="spellEnd"/>
+      <w:r>
+        <w:t xml:space="preserve"> Classifier, and Support Vector Machine Classifier.</w:t>
+      </w:r>
+    </w:p>
+    <w:p>
+      <w:pPr>
+        <w:jc w:val="both"/>
+      </w:pPr>
+    </w:p>
+    <w:p>
+      <w:pPr>
+        <w:jc w:val="both"/>
+        <w:rPr>
+          <w:b/>
+          <w:bCs/>
+        </w:rPr>
+      </w:pPr>
+      <w:r>
+        <w:rPr>
+          <w:b/>
+          <w:bCs/>
+        </w:rPr>
         <w:t>2.6 Deployment</w:t>
       </w:r>
     </w:p>
@@ -1626,6 +2049,7 @@
         <w:jc w:val="both"/>
       </w:pPr>
       <w:r>
+        <w:lastRenderedPageBreak/>
         <w:t xml:space="preserve">‘Auto’ kernel coefficient, gamma, as 1 / </w:t>
       </w:r>
       <w:proofErr w:type="spellStart"/>
@@ -1640,6 +2064,599 @@
     <w:p>
       <w:pPr>
         <w:jc w:val="both"/>
+      </w:pPr>
+      <w:r>
+        <w:t>Dimensionality reduction was performed on the data before SVC modelling, so one way to examine which features are important to the model is to understand the features that are important to the variance of the principal component analysis.</w:t>
+      </w:r>
+    </w:p>
+    <w:p>
+      <w:pPr>
+        <w:jc w:val="both"/>
+      </w:pPr>
+      <w:r>
+        <w:t>The figure</w:t>
+      </w:r>
+      <w:r>
+        <w:t>s</w:t>
+      </w:r>
+      <w:r>
+        <w:t xml:space="preserve"> below show the top weighted</w:t>
+      </w:r>
+      <w:r>
+        <w:t>, and lowest weighted</w:t>
+      </w:r>
+      <w:r>
+        <w:t xml:space="preserve"> features for the PCA used in the final model.</w:t>
+      </w:r>
+    </w:p>
+    <w:p>
+      <w:pPr>
+        <w:keepNext/>
+        <w:jc w:val="both"/>
+      </w:pPr>
+      <w:r>
+        <w:rPr>
+          <w:noProof/>
+        </w:rPr>
+        <mc:AlternateContent>
+          <mc:Choice Requires="wps">
+            <w:drawing>
+              <wp:anchor distT="0" distB="0" distL="114300" distR="114300" simplePos="0" relativeHeight="251666432" behindDoc="1" locked="0" layoutInCell="1" allowOverlap="1" wp14:anchorId="2E2FBF83" wp14:editId="7581BB97">
+                <wp:simplePos x="0" y="0"/>
+                <wp:positionH relativeFrom="column">
+                  <wp:posOffset>3290570</wp:posOffset>
+                </wp:positionH>
+                <wp:positionV relativeFrom="paragraph">
+                  <wp:posOffset>4643120</wp:posOffset>
+                </wp:positionV>
+                <wp:extent cx="2199005" cy="635"/>
+                <wp:effectExtent l="0" t="0" r="0" b="0"/>
+                <wp:wrapTight wrapText="bothSides">
+                  <wp:wrapPolygon edited="0">
+                    <wp:start x="0" y="0"/>
+                    <wp:lineTo x="0" y="21600"/>
+                    <wp:lineTo x="21600" y="21600"/>
+                    <wp:lineTo x="21600" y="0"/>
+                  </wp:wrapPolygon>
+                </wp:wrapTight>
+                <wp:docPr id="20" name="Text Box 20"/>
+                <wp:cNvGraphicFramePr/>
+                <a:graphic xmlns:a="http://schemas.openxmlformats.org/drawingml/2006/main">
+                  <a:graphicData uri="http://schemas.microsoft.com/office/word/2010/wordprocessingShape">
+                    <wps:wsp>
+                      <wps:cNvSpPr txBox="1"/>
+                      <wps:spPr>
+                        <a:xfrm>
+                          <a:off x="0" y="0"/>
+                          <a:ext cx="2199005" cy="635"/>
+                        </a:xfrm>
+                        <a:prstGeom prst="rect">
+                          <a:avLst/>
+                        </a:prstGeom>
+                        <a:solidFill>
+                          <a:prstClr val="white"/>
+                        </a:solidFill>
+                        <a:ln>
+                          <a:noFill/>
+                        </a:ln>
+                      </wps:spPr>
+                      <wps:txbx>
+                        <w:txbxContent>
+                          <w:p>
+                            <w:pPr>
+                              <w:pStyle w:val="Caption"/>
+                              <w:rPr>
+                                <w:b/>
+                                <w:bCs/>
+                              </w:rPr>
+                            </w:pPr>
+                            <w:r>
+                              <w:t xml:space="preserve">Figure </w:t>
+                            </w:r>
+                            <w:r>
+                              <w:fldChar w:fldCharType="begin"/>
+                            </w:r>
+                            <w:r>
+                              <w:instrText xml:space="preserve"> SEQ Figure \* ARABIC </w:instrText>
+                            </w:r>
+                            <w:r>
+                              <w:fldChar w:fldCharType="separate"/>
+                            </w:r>
+                            <w:r>
+                              <w:rPr>
+                                <w:noProof/>
+                              </w:rPr>
+                              <w:t>10</w:t>
+                            </w:r>
+                            <w:r>
+                              <w:fldChar w:fldCharType="end"/>
+                            </w:r>
+                            <w:r>
+                              <w:t>: Bottom 40 features for PCA</w:t>
+                            </w:r>
+                          </w:p>
+                        </w:txbxContent>
+                      </wps:txbx>
+                      <wps:bodyPr rot="0" spcFirstLastPara="0" vertOverflow="overflow" horzOverflow="overflow" vert="horz" wrap="square" lIns="0" tIns="0" rIns="0" bIns="0" numCol="1" spcCol="0" rtlCol="0" fromWordArt="0" anchor="t" anchorCtr="0" forceAA="0" compatLnSpc="1">
+                        <a:prstTxWarp prst="textNoShape">
+                          <a:avLst/>
+                        </a:prstTxWarp>
+                        <a:spAutoFit/>
+                      </wps:bodyPr>
+                    </wps:wsp>
+                  </a:graphicData>
+                </a:graphic>
+              </wp:anchor>
+            </w:drawing>
+          </mc:Choice>
+          <mc:Fallback>
+            <w:pict>
+              <v:shape w14:anchorId="2E2FBF83" id="Text Box 20" o:spid="_x0000_s1027" type="#_x0000_t202" style="position:absolute;left:0;text-align:left;margin-left:259.1pt;margin-top:365.6pt;width:173.15pt;height:.05pt;z-index:-251650048;visibility:visible;mso-wrap-style:square;mso-wrap-distance-left:9pt;mso-wrap-distance-top:0;mso-wrap-distance-right:9pt;mso-wrap-distance-bottom:0;mso-position-horizontal:absolute;mso-position-horizontal-relative:text;mso-position-vertical:absolute;mso-position-vertical-relative:text;v-text-anchor:top" o:gfxdata="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" stroked="f">
+                <v:textbox style="mso-fit-shape-to-text:t" inset="0,0,0,0">
+                  <w:txbxContent>
+                    <w:p>
+                      <w:pPr>
+                        <w:pStyle w:val="Caption"/>
+                        <w:rPr>
+                          <w:b/>
+                          <w:bCs/>
+                        </w:rPr>
+                      </w:pPr>
+                      <w:r>
+                        <w:t xml:space="preserve">Figure </w:t>
+                      </w:r>
+                      <w:r>
+                        <w:fldChar w:fldCharType="begin"/>
+                      </w:r>
+                      <w:r>
+                        <w:instrText xml:space="preserve"> SEQ Figure \* ARABIC </w:instrText>
+                      </w:r>
+                      <w:r>
+                        <w:fldChar w:fldCharType="separate"/>
+                      </w:r>
+                      <w:r>
+                        <w:rPr>
+                          <w:noProof/>
+                        </w:rPr>
+                        <w:t>10</w:t>
+                      </w:r>
+                      <w:r>
+                        <w:fldChar w:fldCharType="end"/>
+                      </w:r>
+                      <w:r>
+                        <w:t>: Bottom 40 features for PCA</w:t>
+                      </w:r>
+                    </w:p>
+                  </w:txbxContent>
+                </v:textbox>
+                <w10:wrap type="tight"/>
+              </v:shape>
+            </w:pict>
+          </mc:Fallback>
+        </mc:AlternateContent>
+      </w:r>
+      <w:r>
+        <w:rPr>
+          <w:b/>
+          <w:bCs/>
+        </w:rPr>
+        <w:drawing>
+          <wp:anchor distT="0" distB="0" distL="114300" distR="114300" simplePos="0" relativeHeight="251662336" behindDoc="1" locked="0" layoutInCell="1" allowOverlap="1" wp14:anchorId="1BE0D6A8" wp14:editId="14740DEE">
+            <wp:simplePos x="0" y="0"/>
+            <wp:positionH relativeFrom="column">
+              <wp:posOffset>3290570</wp:posOffset>
+            </wp:positionH>
+            <wp:positionV relativeFrom="paragraph">
+              <wp:posOffset>35941</wp:posOffset>
+            </wp:positionV>
+            <wp:extent cx="2199005" cy="4550410"/>
+            <wp:effectExtent l="0" t="0" r="0" b="2540"/>
+            <wp:wrapTight wrapText="bothSides">
+              <wp:wrapPolygon edited="0">
+                <wp:start x="0" y="0"/>
+                <wp:lineTo x="0" y="21522"/>
+                <wp:lineTo x="21332" y="21522"/>
+                <wp:lineTo x="21332" y="0"/>
+                <wp:lineTo x="0" y="0"/>
+              </wp:wrapPolygon>
+            </wp:wrapTight>
+            <wp:docPr id="17" name="Picture 17"/>
+            <wp:cNvGraphicFramePr>
+              <a:graphicFrameLocks xmlns:a="http://schemas.openxmlformats.org/drawingml/2006/main" noChangeAspect="1"/>
+            </wp:cNvGraphicFramePr>
+            <a:graphic xmlns:a="http://schemas.openxmlformats.org/drawingml/2006/main">
+              <a:graphicData uri="http://schemas.openxmlformats.org/drawingml/2006/picture">
+                <pic:pic xmlns:pic="http://schemas.openxmlformats.org/drawingml/2006/picture">
+                  <pic:nvPicPr>
+                    <pic:cNvPr id="1" name=""/>
+                    <pic:cNvPicPr/>
+                  </pic:nvPicPr>
+                  <pic:blipFill>
+                    <a:blip r:embed="rId19">
+                      <a:extLst>
+                        <a:ext uri="{28A0092B-C50C-407E-A947-70E740481C1C}">
+                          <a14:useLocalDpi xmlns:a14="http://schemas.microsoft.com/office/drawing/2010/main" val="0"/>
+                        </a:ext>
+                      </a:extLst>
+                    </a:blip>
+                    <a:stretch>
+                      <a:fillRect/>
+                    </a:stretch>
+                  </pic:blipFill>
+                  <pic:spPr>
+                    <a:xfrm>
+                      <a:off x="0" y="0"/>
+                      <a:ext cx="2199005" cy="4550410"/>
+                    </a:xfrm>
+                    <a:prstGeom prst="rect">
+                      <a:avLst/>
+                    </a:prstGeom>
+                  </pic:spPr>
+                </pic:pic>
+              </a:graphicData>
+            </a:graphic>
+          </wp:anchor>
+        </w:drawing>
+      </w:r>
+      <w:r>
+        <w:rPr>
+          <w:noProof/>
+        </w:rPr>
+        <mc:AlternateContent>
+          <mc:Choice Requires="wps">
+            <w:drawing>
+              <wp:anchor distT="0" distB="0" distL="114300" distR="114300" simplePos="0" relativeHeight="251664384" behindDoc="1" locked="0" layoutInCell="1" allowOverlap="1" wp14:anchorId="1860EAD2" wp14:editId="79D4FF6A">
+                <wp:simplePos x="0" y="0"/>
+                <wp:positionH relativeFrom="column">
+                  <wp:posOffset>0</wp:posOffset>
+                </wp:positionH>
+                <wp:positionV relativeFrom="paragraph">
+                  <wp:posOffset>4629150</wp:posOffset>
+                </wp:positionV>
+                <wp:extent cx="2434590" cy="635"/>
+                <wp:effectExtent l="0" t="0" r="0" b="0"/>
+                <wp:wrapTight wrapText="bothSides">
+                  <wp:wrapPolygon edited="0">
+                    <wp:start x="0" y="0"/>
+                    <wp:lineTo x="0" y="21600"/>
+                    <wp:lineTo x="21600" y="21600"/>
+                    <wp:lineTo x="21600" y="0"/>
+                  </wp:wrapPolygon>
+                </wp:wrapTight>
+                <wp:docPr id="18" name="Text Box 18"/>
+                <wp:cNvGraphicFramePr/>
+                <a:graphic xmlns:a="http://schemas.openxmlformats.org/drawingml/2006/main">
+                  <a:graphicData uri="http://schemas.microsoft.com/office/word/2010/wordprocessingShape">
+                    <wps:wsp>
+                      <wps:cNvSpPr txBox="1"/>
+                      <wps:spPr>
+                        <a:xfrm>
+                          <a:off x="0" y="0"/>
+                          <a:ext cx="2434590" cy="635"/>
+                        </a:xfrm>
+                        <a:prstGeom prst="rect">
+                          <a:avLst/>
+                        </a:prstGeom>
+                        <a:solidFill>
+                          <a:prstClr val="white"/>
+                        </a:solidFill>
+                        <a:ln>
+                          <a:noFill/>
+                        </a:ln>
+                      </wps:spPr>
+                      <wps:txbx>
+                        <w:txbxContent>
+                          <w:p>
+                            <w:pPr>
+                              <w:pStyle w:val="Caption"/>
+                              <w:rPr>
+                                <w:b/>
+                                <w:bCs/>
+                              </w:rPr>
+                            </w:pPr>
+                            <w:r>
+                              <w:t xml:space="preserve">Figure </w:t>
+                            </w:r>
+                            <w:r>
+                              <w:fldChar w:fldCharType="begin"/>
+                            </w:r>
+                            <w:r>
+                              <w:instrText xml:space="preserve"> SEQ Figure \* ARABIC </w:instrText>
+                            </w:r>
+                            <w:r>
+                              <w:fldChar w:fldCharType="separate"/>
+                            </w:r>
+                            <w:r>
+                              <w:rPr>
+                                <w:noProof/>
+                              </w:rPr>
+                              <w:t>11</w:t>
+                            </w:r>
+                            <w:r>
+                              <w:fldChar w:fldCharType="end"/>
+                            </w:r>
+                            <w:r>
+                              <w:t>: Top 40 features for PCA</w:t>
+                            </w:r>
+                          </w:p>
+                        </w:txbxContent>
+                      </wps:txbx>
+                      <wps:bodyPr rot="0" spcFirstLastPara="0" vertOverflow="overflow" horzOverflow="overflow" vert="horz" wrap="square" lIns="0" tIns="0" rIns="0" bIns="0" numCol="1" spcCol="0" rtlCol="0" fromWordArt="0" anchor="t" anchorCtr="0" forceAA="0" compatLnSpc="1">
+                        <a:prstTxWarp prst="textNoShape">
+                          <a:avLst/>
+                        </a:prstTxWarp>
+                        <a:spAutoFit/>
+                      </wps:bodyPr>
+                    </wps:wsp>
+                  </a:graphicData>
+                </a:graphic>
+              </wp:anchor>
+            </w:drawing>
+          </mc:Choice>
+          <mc:Fallback>
+            <w:pict>
+              <v:shape w14:anchorId="1860EAD2" id="Text Box 18" o:spid="_x0000_s1028" type="#_x0000_t202" style="position:absolute;left:0;text-align:left;margin-left:0;margin-top:364.5pt;width:191.7pt;height:.05pt;z-index:-251652096;visibility:visible;mso-wrap-style:square;mso-wrap-distance-left:9pt;mso-wrap-distance-top:0;mso-wrap-distance-right:9pt;mso-wrap-distance-bottom:0;mso-position-horizontal:absolute;mso-position-horizontal-relative:text;mso-position-vertical:absolute;mso-position-vertical-relative:text;v-text-anchor:top" o:gfxdata="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" stroked="f">
+                <v:textbox style="mso-fit-shape-to-text:t" inset="0,0,0,0">
+                  <w:txbxContent>
+                    <w:p>
+                      <w:pPr>
+                        <w:pStyle w:val="Caption"/>
+                        <w:rPr>
+                          <w:b/>
+                          <w:bCs/>
+                        </w:rPr>
+                      </w:pPr>
+                      <w:r>
+                        <w:t xml:space="preserve">Figure </w:t>
+                      </w:r>
+                      <w:r>
+                        <w:fldChar w:fldCharType="begin"/>
+                      </w:r>
+                      <w:r>
+                        <w:instrText xml:space="preserve"> SEQ Figure \* ARABIC </w:instrText>
+                      </w:r>
+                      <w:r>
+                        <w:fldChar w:fldCharType="separate"/>
+                      </w:r>
+                      <w:r>
+                        <w:rPr>
+                          <w:noProof/>
+                        </w:rPr>
+                        <w:t>11</w:t>
+                      </w:r>
+                      <w:r>
+                        <w:fldChar w:fldCharType="end"/>
+                      </w:r>
+                      <w:r>
+                        <w:t>: Top 40 features for PCA</w:t>
+                      </w:r>
+                    </w:p>
+                  </w:txbxContent>
+                </v:textbox>
+                <w10:wrap type="tight"/>
+              </v:shape>
+            </w:pict>
+          </mc:Fallback>
+        </mc:AlternateContent>
+      </w:r>
+      <w:r>
+        <w:rPr>
+          <w:b/>
+          <w:bCs/>
+        </w:rPr>
+        <w:drawing>
+          <wp:anchor distT="0" distB="0" distL="114300" distR="114300" simplePos="0" relativeHeight="251661312" behindDoc="1" locked="0" layoutInCell="1" allowOverlap="1" wp14:anchorId="4D10A115" wp14:editId="4B773607">
+            <wp:simplePos x="0" y="0"/>
+            <wp:positionH relativeFrom="column">
+              <wp:posOffset>0</wp:posOffset>
+            </wp:positionH>
+            <wp:positionV relativeFrom="paragraph">
+              <wp:posOffset>0</wp:posOffset>
+            </wp:positionV>
+            <wp:extent cx="2434606" cy="4572000"/>
+            <wp:effectExtent l="0" t="0" r="3810" b="0"/>
+            <wp:wrapTight wrapText="bothSides">
+              <wp:wrapPolygon edited="0">
+                <wp:start x="0" y="0"/>
+                <wp:lineTo x="0" y="21510"/>
+                <wp:lineTo x="21465" y="21510"/>
+                <wp:lineTo x="21465" y="0"/>
+                <wp:lineTo x="0" y="0"/>
+              </wp:wrapPolygon>
+            </wp:wrapTight>
+            <wp:docPr id="16" name="Picture 16"/>
+            <wp:cNvGraphicFramePr>
+              <a:graphicFrameLocks xmlns:a="http://schemas.openxmlformats.org/drawingml/2006/main" noChangeAspect="1"/>
+            </wp:cNvGraphicFramePr>
+            <a:graphic xmlns:a="http://schemas.openxmlformats.org/drawingml/2006/main">
+              <a:graphicData uri="http://schemas.openxmlformats.org/drawingml/2006/picture">
+                <pic:pic xmlns:pic="http://schemas.openxmlformats.org/drawingml/2006/picture">
+                  <pic:nvPicPr>
+                    <pic:cNvPr id="1" name=""/>
+                    <pic:cNvPicPr/>
+                  </pic:nvPicPr>
+                  <pic:blipFill>
+                    <a:blip r:embed="rId20">
+                      <a:extLst>
+                        <a:ext uri="{28A0092B-C50C-407E-A947-70E740481C1C}">
+                          <a14:useLocalDpi xmlns:a14="http://schemas.microsoft.com/office/drawing/2010/main" val="0"/>
+                        </a:ext>
+                      </a:extLst>
+                    </a:blip>
+                    <a:stretch>
+                      <a:fillRect/>
+                    </a:stretch>
+                  </pic:blipFill>
+                  <pic:spPr>
+                    <a:xfrm>
+                      <a:off x="0" y="0"/>
+                      <a:ext cx="2434606" cy="4572000"/>
+                    </a:xfrm>
+                    <a:prstGeom prst="rect">
+                      <a:avLst/>
+                    </a:prstGeom>
+                  </pic:spPr>
+                </pic:pic>
+              </a:graphicData>
+            </a:graphic>
+          </wp:anchor>
+        </w:drawing>
+      </w:r>
+    </w:p>
+    <w:p>
+      <w:pPr>
+        <w:jc w:val="both"/>
+        <w:rPr>
+          <w:b/>
+          <w:bCs/>
+        </w:rPr>
+      </w:pPr>
+      <w:r>
+        <w:rPr>
+          <w:b/>
+          <w:bCs/>
+        </w:rPr>
+        <w:t xml:space="preserve">          </w:t>
+      </w:r>
+    </w:p>
+    <w:p>
+      <w:pPr>
+        <w:jc w:val="both"/>
+        <w:rPr>
+          <w:b/>
+          <w:bCs/>
+        </w:rPr>
+      </w:pPr>
+    </w:p>
+    <w:p>
+      <w:pPr>
+        <w:jc w:val="both"/>
+        <w:rPr>
+          <w:b/>
+          <w:bCs/>
+        </w:rPr>
+      </w:pPr>
+    </w:p>
+    <w:p>
+      <w:pPr>
+        <w:jc w:val="both"/>
+        <w:rPr>
+          <w:b/>
+          <w:bCs/>
+        </w:rPr>
+      </w:pPr>
+    </w:p>
+    <w:p>
+      <w:pPr>
+        <w:jc w:val="both"/>
+        <w:rPr>
+          <w:b/>
+          <w:bCs/>
+        </w:rPr>
+      </w:pPr>
+    </w:p>
+    <w:p>
+      <w:pPr>
+        <w:jc w:val="both"/>
+        <w:rPr>
+          <w:b/>
+          <w:bCs/>
+        </w:rPr>
+      </w:pPr>
+    </w:p>
+    <w:p>
+      <w:pPr>
+        <w:jc w:val="both"/>
+        <w:rPr>
+          <w:b/>
+          <w:bCs/>
+        </w:rPr>
+      </w:pPr>
+    </w:p>
+    <w:p>
+      <w:pPr>
+        <w:jc w:val="both"/>
+        <w:rPr>
+          <w:b/>
+          <w:bCs/>
+        </w:rPr>
+      </w:pPr>
+    </w:p>
+    <w:p>
+      <w:pPr>
+        <w:jc w:val="both"/>
+        <w:rPr>
+          <w:b/>
+          <w:bCs/>
+        </w:rPr>
+      </w:pPr>
+    </w:p>
+    <w:p>
+      <w:pPr>
+        <w:jc w:val="both"/>
+        <w:rPr>
+          <w:b/>
+          <w:bCs/>
+        </w:rPr>
+      </w:pPr>
+    </w:p>
+    <w:p>
+      <w:pPr>
+        <w:jc w:val="both"/>
+        <w:rPr>
+          <w:b/>
+          <w:bCs/>
+        </w:rPr>
+      </w:pPr>
+    </w:p>
+    <w:p>
+      <w:pPr>
+        <w:jc w:val="both"/>
+        <w:rPr>
+          <w:b/>
+          <w:bCs/>
+        </w:rPr>
+      </w:pPr>
+    </w:p>
+    <w:p>
+      <w:pPr>
+        <w:jc w:val="both"/>
+        <w:rPr>
+          <w:b/>
+          <w:bCs/>
+        </w:rPr>
+      </w:pPr>
+    </w:p>
+    <w:p>
+      <w:pPr>
+        <w:jc w:val="both"/>
+        <w:rPr>
+          <w:b/>
+          <w:bCs/>
+        </w:rPr>
+      </w:pPr>
+    </w:p>
+    <w:p>
+      <w:pPr>
+        <w:jc w:val="both"/>
+        <w:rPr>
+          <w:b/>
+          <w:bCs/>
+        </w:rPr>
+      </w:pPr>
+    </w:p>
+    <w:p>
+      <w:pPr>
+        <w:jc w:val="both"/>
+        <w:rPr>
+          <w:b/>
+          <w:bCs/>
+        </w:rPr>
+      </w:pPr>
+    </w:p>
+    <w:p>
+      <w:pPr>
+        <w:jc w:val="both"/>
         <w:rPr>
           <w:b/>
           <w:bCs/>
@@ -1691,33 +2708,59 @@
         <w:jc w:val="both"/>
       </w:pPr>
       <w:r>
-        <w:t>Of all the classification techniques…</w:t>
-      </w:r>
-    </w:p>
-    <w:p>
-      <w:pPr>
-        <w:jc w:val="both"/>
-      </w:pPr>
-    </w:p>
-    <w:p>
-      <w:pPr>
-        <w:jc w:val="both"/>
-      </w:pPr>
-    </w:p>
-    <w:p>
-      <w:pPr>
-        <w:jc w:val="both"/>
-      </w:pPr>
-    </w:p>
-    <w:p>
-      <w:pPr>
-        <w:jc w:val="both"/>
-      </w:pPr>
-    </w:p>
-    <w:p>
-      <w:pPr>
-        <w:jc w:val="both"/>
-      </w:pPr>
+        <w:t>Of all the classification technique</w:t>
+      </w:r>
+      <w:r>
+        <w:t xml:space="preserve"> Support Vector Machine</w:t>
+      </w:r>
+      <w:r>
+        <w:t xml:space="preserve"> was the most fitting for the data with </w:t>
+      </w:r>
+      <w:r>
+        <w:t>the highest accuracy, and best generalisation of the different models trialled.</w:t>
+      </w:r>
+    </w:p>
+    <w:p>
+      <w:pPr>
+        <w:jc w:val="both"/>
+      </w:pPr>
+      <w:r>
+        <w:t>Some recommendations can be made from the deployment model by examining the weights. It seems that the type of travel is the most important for customer satisfaction followed by the type of customer. This is important for business understanding.</w:t>
+      </w:r>
+    </w:p>
+    <w:p>
+      <w:pPr>
+        <w:jc w:val="both"/>
+      </w:pPr>
+      <w:r>
+        <w:lastRenderedPageBreak/>
+        <w:t>Other engineered features scored high, attesting to their use in the model while highlighting business targets to achieve customer satisfaction. The first entry of average online services scored</w:t>
+      </w:r>
+      <w:r>
+        <w:t xml:space="preserve"> slightly</w:t>
+      </w:r>
+      <w:r>
+        <w:t xml:space="preserve"> higher than the first entry of average amenities in examining the PCA variance coefficients. </w:t>
+      </w:r>
+      <w:r>
+        <w:t>Although they are similar enough to suggest to focus on achieving an average rating in them would increase customer satisfaction.</w:t>
+      </w:r>
+    </w:p>
+    <w:p>
+      <w:pPr>
+        <w:jc w:val="both"/>
+      </w:pPr>
+      <w:r>
+        <w:t>CRISP-DM was successfully followed and informed this study. Even at the last stage during deployment the iterative nature of CRISP-DM allowed insight into the business understanding and model evaluation, showing the benefits of the cyclic nature of CRISP-DM.</w:t>
+      </w:r>
+    </w:p>
+    <w:p>
+      <w:pPr>
+        <w:jc w:val="both"/>
+      </w:pPr>
+      <w:r>
+        <w:t>The business questions posed were successfully answered: Yes, airline customer satisfaction data can be modelled, and as stated, Support Vector Machine Classifier was the best model for the data, and the important features for the model were successfully identified to inform business decisions and strategies.</w:t>
+      </w:r>
     </w:p>
     <w:p>
       <w:pPr>
@@ -1804,7 +2847,7 @@
       <w:r>
         <w:t xml:space="preserve">Available at: </w:t>
       </w:r>
-      <w:hyperlink r:id="rId14" w:history="1">
+      <w:hyperlink r:id="rId21" w:history="1">
         <w:r>
           <w:rPr>
             <w:rStyle w:val="Hyperlink"/>
@@ -1834,18 +2877,10 @@
         <w:t>ü</w:t>
       </w:r>
       <w:r>
-        <w:t>ller &amp; Guido. (2018). “Introduction to Machine Learning with Python”</w:t>
-      </w:r>
-      <w:proofErr w:type="gramStart"/>
-      <w:r>
-        <w:t xml:space="preserve">, </w:t>
-      </w:r>
-      <w:r>
-        <w:t>”</w:t>
-      </w:r>
-      <w:proofErr w:type="gramEnd"/>
-      <w:r>
-        <w:t>, O’Reilly Media: Sebastopol.</w:t>
+        <w:t>ller &amp; Guido. (2018). “Introduction to Machine Learning with Python”,</w:t>
+      </w:r>
+      <w:r>
+        <w:t xml:space="preserve"> O’Reilly Media: Sebastopol.</w:t>
       </w:r>
     </w:p>
     <w:p>
@@ -1869,9 +2904,52 @@
         </w:numPr>
       </w:pPr>
       <w:r>
+        <w:t>Scikit Learn</w:t>
+      </w:r>
+      <w:r>
+        <w:t xml:space="preserve"> developers (2023) “</w:t>
+      </w:r>
+      <w:proofErr w:type="spellStart"/>
+      <w:r>
+        <w:t>sklearn.svm.SVC</w:t>
+      </w:r>
+      <w:proofErr w:type="spellEnd"/>
+      <w:r>
+        <w:t>”, Scikit Learn</w:t>
+      </w:r>
+      <w:r>
+        <w:t>. Available at:</w:t>
+      </w:r>
+      <w:r>
+        <w:t xml:space="preserve"> </w:t>
+      </w:r>
+      <w:hyperlink r:id="rId22" w:history="1">
+        <w:r>
+          <w:rPr>
+            <w:rStyle w:val="Hyperlink"/>
+          </w:rPr>
+          <w:t>https://scikit-learn.org/stable/modules/generated/sklearn.svm.SVC.html</w:t>
+        </w:r>
+      </w:hyperlink>
+      <w:r>
+        <w:t xml:space="preserve"> </w:t>
+      </w:r>
+      <w:r>
+        <w:t>(Accessed: 26/11/23).</w:t>
+      </w:r>
+    </w:p>
+    <w:p>
+      <w:pPr>
+        <w:pStyle w:val="ListParagraph"/>
+        <w:numPr>
+          <w:ilvl w:val="0"/>
+          <w:numId w:val="2"/>
+        </w:numPr>
+      </w:pPr>
+      <w:r>
         <w:t xml:space="preserve">Wikipedia contributors (2023) “CRISP-DM process diagram.” In: Wikipedia. Available at: </w:t>
       </w:r>
-      <w:hyperlink r:id="rId15" w:history="1">
+      <w:hyperlink r:id="rId23" w:history="1">
         <w:r>
           <w:rPr>
             <w:rStyle w:val="Hyperlink"/>
@@ -1884,6 +2962,7 @@
       </w:r>
     </w:p>
     <w:sectPr>
+      <w:footerReference w:type="default" r:id="rId24"/>
       <w:pgSz w:w="11906" w:h="16838"/>
       <w:pgMar w:top="1440" w:right="1440" w:bottom="1440" w:left="1440" w:header="708" w:footer="708" w:gutter="0"/>
       <w:cols w:space="708"/>
@@ -1891,6 +2970,123 @@
     </w:sectPr>
   </w:body>
 </w:document>
+</file>
+
+<file path=word/endnotes.xml><?xml version="1.0" encoding="utf-8"?>
+<w:endnotes xmlns:wpc="http://schemas.microsoft.com/office/word/2010/wordprocessingCanvas" xmlns:cx="http://schemas.microsoft.com/office/drawing/2014/chartex" xmlns:cx1="http://schemas.microsoft.com/office/drawing/2015/9/8/chartex" xmlns:cx2="http://schemas.microsoft.com/office/drawing/2015/10/21/chartex" xmlns:cx3="http://schemas.microsoft.com/office/drawing/2016/5/9/chartex" xmlns:cx4="http://schemas.microsoft.com/office/drawing/2016/5/10/chartex" xmlns:cx5="http://schemas.microsoft.com/office/drawing/2016/5/11/chartex" xmlns:cx6="http://schemas.microsoft.com/office/drawing/2016/5/12/chartex" xmlns:cx7="http://schemas.microsoft.com/office/drawing/2016/5/13/chartex" xmlns:cx8="http://schemas.microsoft.com/office/drawing/2016/5/14/chartex" xmlns:mc="http://schemas.openxmlformats.org/markup-compatibility/2006" xmlns:aink="http://schemas.microsoft.com/office/drawing/2016/ink" xmlns:am3d="http://schemas.microsoft.com/office/drawing/2017/model3d" xmlns:o="urn:schemas-microsoft-com:office:office" xmlns:r="http://schemas.openxmlformats.org/officeDocument/2006/relationships" xmlns:m="http://schemas.openxmlformats.org/officeDocument/2006/math" xmlns:v="urn:schemas-microsoft-com:vml" xmlns:wp14="http://schemas.microsoft.com/office/word/2010/wordprocessingDrawing" xmlns:wp="http://schemas.openxmlformats.org/drawingml/2006/wordprocessingDrawing" xmlns:w10="urn:schemas-microsoft-com:office:word" xmlns:w="http://schemas.openxmlformats.org/wordprocessingml/2006/main" xmlns:w14="http://schemas.microsoft.com/office/word/2010/wordml" xmlns:w15="http://schemas.microsoft.com/office/word/2012/wordml" xmlns:w16cex="http://schemas.microsoft.com/office/word/2018/wordml/cex" xmlns:w16cid="http://schemas.microsoft.com/office/word/2016/wordml/cid" xmlns:w16="http://schemas.microsoft.com/office/word/2018/wordml" xmlns:w16sdtdh="http://schemas.microsoft.com/office/word/2020/wordml/sdtdatahash" xmlns:w16se="http://schemas.microsoft.com/office/word/2015/wordml/symex" xmlns:wpg="http://schemas.microsoft.com/office/word/2010/wordprocessingGroup" xmlns:wpi="http://schemas.microsoft.com/office/word/2010/wordprocessingInk" xmlns:wne="http://schemas.microsoft.com/office/word/2006/wordml" xmlns:wps="http://schemas.microsoft.com/office/word/2010/wordprocessingShape" mc:Ignorable="w14 w15 w16se w16cid w16 w16cex w16sdtdh wp14">
+  <w:endnote w:type="separator" w:id="-1">
+    <w:p>
+      <w:pPr>
+        <w:spacing w:after="0" w:line="240" w:lineRule="auto"/>
+      </w:pPr>
+      <w:r>
+        <w:separator/>
+      </w:r>
+    </w:p>
+  </w:endnote>
+  <w:endnote w:type="continuationSeparator" w:id="0">
+    <w:p>
+      <w:pPr>
+        <w:spacing w:after="0" w:line="240" w:lineRule="auto"/>
+      </w:pPr>
+      <w:r>
+        <w:continuationSeparator/>
+      </w:r>
+    </w:p>
+  </w:endnote>
+</w:endnotes>
+</file>
+
+<file path=word/footer1.xml><?xml version="1.0" encoding="utf-8"?>
+<w:ftr xmlns:wpc="http://schemas.microsoft.com/office/word/2010/wordprocessingCanvas" xmlns:cx="http://schemas.microsoft.com/office/drawing/2014/chartex" xmlns:cx1="http://schemas.microsoft.com/office/drawing/2015/9/8/chartex" xmlns:cx2="http://schemas.microsoft.com/office/drawing/2015/10/21/chartex" xmlns:cx3="http://schemas.microsoft.com/office/drawing/2016/5/9/chartex" xmlns:cx4="http://schemas.microsoft.com/office/drawing/2016/5/10/chartex" xmlns:cx5="http://schemas.microsoft.com/office/drawing/2016/5/11/chartex" xmlns:cx6="http://schemas.microsoft.com/office/drawing/2016/5/12/chartex" xmlns:cx7="http://schemas.microsoft.com/office/drawing/2016/5/13/chartex" xmlns:cx8="http://schemas.microsoft.com/office/drawing/2016/5/14/chartex" xmlns:mc="http://schemas.openxmlformats.org/markup-compatibility/2006" xmlns:aink="http://schemas.microsoft.com/office/drawing/2016/ink" xmlns:am3d="http://schemas.microsoft.com/office/drawing/2017/model3d" xmlns:o="urn:schemas-microsoft-com:office:office" xmlns:r="http://schemas.openxmlformats.org/officeDocument/2006/relationships" xmlns:m="http://schemas.openxmlformats.org/officeDocument/2006/math" xmlns:v="urn:schemas-microsoft-com:vml" xmlns:wp14="http://schemas.microsoft.com/office/word/2010/wordprocessingDrawing" xmlns:wp="http://schemas.openxmlformats.org/drawingml/2006/wordprocessingDrawing" xmlns:w10="urn:schemas-microsoft-com:office:word" xmlns:w="http://schemas.openxmlformats.org/wordprocessingml/2006/main" xmlns:w14="http://schemas.microsoft.com/office/word/2010/wordml" xmlns:w15="http://schemas.microsoft.com/office/word/2012/wordml" xmlns:w16cex="http://schemas.microsoft.com/office/word/2018/wordml/cex" xmlns:w16cid="http://schemas.microsoft.com/office/word/2016/wordml/cid" xmlns:w16="http://schemas.microsoft.com/office/word/2018/wordml" xmlns:w16sdtdh="http://schemas.microsoft.com/office/word/2020/wordml/sdtdatahash" xmlns:w16se="http://schemas.microsoft.com/office/word/2015/wordml/symex" xmlns:wpg="http://schemas.microsoft.com/office/word/2010/wordprocessingGroup" xmlns:wpi="http://schemas.microsoft.com/office/word/2010/wordprocessingInk" xmlns:wne="http://schemas.microsoft.com/office/word/2006/wordml" xmlns:wps="http://schemas.microsoft.com/office/word/2010/wordprocessingShape" mc:Ignorable="w14 w15 w16se w16cid w16 w16cex w16sdtdh wp14">
+  <w:sdt>
+    <w:sdtPr>
+      <w:id w:val="-2118901133"/>
+      <w:docPartObj>
+        <w:docPartGallery w:val="Page Numbers (Bottom of Page)"/>
+        <w:docPartUnique/>
+      </w:docPartObj>
+    </w:sdtPr>
+    <w:sdtEndPr>
+      <w:rPr>
+        <w:color w:val="7F7F7F" w:themeColor="background1" w:themeShade="7F"/>
+        <w:spacing w:val="60"/>
+      </w:rPr>
+    </w:sdtEndPr>
+    <w:sdtContent>
+      <w:p>
+        <w:pPr>
+          <w:pStyle w:val="Footer"/>
+          <w:pBdr>
+            <w:top w:val="single" w:sz="4" w:space="1" w:color="D9D9D9" w:themeColor="background1" w:themeShade="D9"/>
+          </w:pBdr>
+          <w:jc w:val="right"/>
+        </w:pPr>
+        <w:r>
+          <w:fldChar w:fldCharType="begin"/>
+        </w:r>
+        <w:r>
+          <w:instrText xml:space="preserve"> PAGE   \* MERGEFORMAT </w:instrText>
+        </w:r>
+        <w:r>
+          <w:fldChar w:fldCharType="separate"/>
+        </w:r>
+        <w:r>
+          <w:rPr>
+            <w:noProof/>
+          </w:rPr>
+          <w:t>2</w:t>
+        </w:r>
+        <w:r>
+          <w:rPr>
+            <w:noProof/>
+          </w:rPr>
+          <w:fldChar w:fldCharType="end"/>
+        </w:r>
+        <w:r>
+          <w:t xml:space="preserve"> | </w:t>
+        </w:r>
+        <w:r>
+          <w:rPr>
+            <w:color w:val="7F7F7F" w:themeColor="background1" w:themeShade="7F"/>
+            <w:spacing w:val="60"/>
+          </w:rPr>
+          <w:t>Page</w:t>
+        </w:r>
+      </w:p>
+    </w:sdtContent>
+  </w:sdt>
+  <w:p>
+    <w:pPr>
+      <w:pStyle w:val="Footer"/>
+    </w:pPr>
+  </w:p>
+</w:ftr>
+</file>
+
+<file path=word/footnotes.xml><?xml version="1.0" encoding="utf-8"?>
+<w:footnotes xmlns:wpc="http://schemas.microsoft.com/office/word/2010/wordprocessingCanvas" xmlns:cx="http://schemas.microsoft.com/office/drawing/2014/chartex" xmlns:cx1="http://schemas.microsoft.com/office/drawing/2015/9/8/chartex" xmlns:cx2="http://schemas.microsoft.com/office/drawing/2015/10/21/chartex" xmlns:cx3="http://schemas.microsoft.com/office/drawing/2016/5/9/chartex" xmlns:cx4="http://schemas.microsoft.com/office/drawing/2016/5/10/chartex" xmlns:cx5="http://schemas.microsoft.com/office/drawing/2016/5/11/chartex" xmlns:cx6="http://schemas.microsoft.com/office/drawing/2016/5/12/chartex" xmlns:cx7="http://schemas.microsoft.com/office/drawing/2016/5/13/chartex" xmlns:cx8="http://schemas.microsoft.com/office/drawing/2016/5/14/chartex" xmlns:mc="http://schemas.openxmlformats.org/markup-compatibility/2006" xmlns:aink="http://schemas.microsoft.com/office/drawing/2016/ink" xmlns:am3d="http://schemas.microsoft.com/office/drawing/2017/model3d" xmlns:o="urn:schemas-microsoft-com:office:office" xmlns:r="http://schemas.openxmlformats.org/officeDocument/2006/relationships" xmlns:m="http://schemas.openxmlformats.org/officeDocument/2006/math" xmlns:v="urn:schemas-microsoft-com:vml" xmlns:wp14="http://schemas.microsoft.com/office/word/2010/wordprocessingDrawing" xmlns:wp="http://schemas.openxmlformats.org/drawingml/2006/wordprocessingDrawing" xmlns:w10="urn:schemas-microsoft-com:office:word" xmlns:w="http://schemas.openxmlformats.org/wordprocessingml/2006/main" xmlns:w14="http://schemas.microsoft.com/office/word/2010/wordml" xmlns:w15="http://schemas.microsoft.com/office/word/2012/wordml" xmlns:w16cex="http://schemas.microsoft.com/office/word/2018/wordml/cex" xmlns:w16cid="http://schemas.microsoft.com/office/word/2016/wordml/cid" xmlns:w16="http://schemas.microsoft.com/office/word/2018/wordml" xmlns:w16sdtdh="http://schemas.microsoft.com/office/word/2020/wordml/sdtdatahash" xmlns:w16se="http://schemas.microsoft.com/office/word/2015/wordml/symex" xmlns:wpg="http://schemas.microsoft.com/office/word/2010/wordprocessingGroup" xmlns:wpi="http://schemas.microsoft.com/office/word/2010/wordprocessingInk" xmlns:wne="http://schemas.microsoft.com/office/word/2006/wordml" xmlns:wps="http://schemas.microsoft.com/office/word/2010/wordprocessingShape" mc:Ignorable="w14 w15 w16se w16cid w16 w16cex w16sdtdh wp14">
+  <w:footnote w:type="separator" w:id="-1">
+    <w:p>
+      <w:pPr>
+        <w:spacing w:after="0" w:line="240" w:lineRule="auto"/>
+      </w:pPr>
+      <w:r>
+        <w:separator/>
+      </w:r>
+    </w:p>
+  </w:footnote>
+  <w:footnote w:type="continuationSeparator" w:id="0">
+    <w:p>
+      <w:pPr>
+        <w:spacing w:after="0" w:line="240" w:lineRule="auto"/>
+      </w:pPr>
+      <w:r>
+        <w:continuationSeparator/>
+      </w:r>
+    </w:p>
+  </w:footnote>
+</w:footnotes>
 </file>
 
 <file path=word/numbering.xml><?xml version="1.0" encoding="utf-8"?>
@@ -2933,6 +4129,50 @@
       <w:szCs w:val="18"/>
     </w:rPr>
   </w:style>
+  <w:style w:type="paragraph" w:styleId="Header">
+    <w:name w:val="header"/>
+    <w:basedOn w:val="Normal"/>
+    <w:link w:val="HeaderChar"/>
+    <w:uiPriority w:val="99"/>
+    <w:unhideWhenUsed/>
+    <w:rsid w:val="00097AA4"/>
+    <w:pPr>
+      <w:tabs>
+        <w:tab w:val="center" w:pos="4513"/>
+        <w:tab w:val="right" w:pos="9026"/>
+      </w:tabs>
+      <w:spacing w:after="0" w:line="240" w:lineRule="auto"/>
+    </w:pPr>
+  </w:style>
+  <w:style w:type="character" w:customStyle="1" w:styleId="HeaderChar">
+    <w:name w:val="Header Char"/>
+    <w:basedOn w:val="DefaultParagraphFont"/>
+    <w:link w:val="Header"/>
+    <w:uiPriority w:val="99"/>
+    <w:rsid w:val="00097AA4"/>
+  </w:style>
+  <w:style w:type="paragraph" w:styleId="Footer">
+    <w:name w:val="footer"/>
+    <w:basedOn w:val="Normal"/>
+    <w:link w:val="FooterChar"/>
+    <w:uiPriority w:val="99"/>
+    <w:unhideWhenUsed/>
+    <w:rsid w:val="00097AA4"/>
+    <w:pPr>
+      <w:tabs>
+        <w:tab w:val="center" w:pos="4513"/>
+        <w:tab w:val="right" w:pos="9026"/>
+      </w:tabs>
+      <w:spacing w:after="0" w:line="240" w:lineRule="auto"/>
+    </w:pPr>
+  </w:style>
+  <w:style w:type="character" w:customStyle="1" w:styleId="FooterChar">
+    <w:name w:val="Footer Char"/>
+    <w:basedOn w:val="DefaultParagraphFont"/>
+    <w:link w:val="Footer"/>
+    <w:uiPriority w:val="99"/>
+    <w:rsid w:val="00097AA4"/>
+  </w:style>
 </w:styles>
 </file>
 

</xml_diff>

<commit_message>
1097 words excluding figures, refs etc.
</commit_message>
<xml_diff>
--- a/CA1.docx
+++ b/CA1.docx
@@ -15,7 +15,23 @@
           <w:b/>
           <w:bCs/>
         </w:rPr>
-        <w:t>Machine Learning | CA1 | Louis Wilkie | sba22529</w:t>
+        <w:t xml:space="preserve">Machine Learning | CA1 | Louis </w:t>
+      </w:r>
+      <w:proofErr w:type="spellStart"/>
+      <w:r>
+        <w:rPr>
+          <w:b/>
+          <w:bCs/>
+        </w:rPr>
+        <w:t>Wilkie</w:t>
+      </w:r>
+      <w:proofErr w:type="spellEnd"/>
+      <w:r>
+        <w:rPr>
+          <w:b/>
+          <w:bCs/>
+        </w:rPr>
+        <w:t xml:space="preserve"> | sba22529</w:t>
       </w:r>
     </w:p>
     <w:p>
@@ -181,10 +197,18 @@
         <w:t>, with</w:t>
       </w:r>
       <w:r>
-        <w:t xml:space="preserve"> Different models will be built to classify (Harrison, p. 105) if an </w:t>
-      </w:r>
-      <w:r>
-        <w:t>observation</w:t>
+        <w:t xml:space="preserve"> Different models will be built to classify (Harrison, p. 105) if </w:t>
+      </w:r>
+      <w:proofErr w:type="gramStart"/>
+      <w:r>
+        <w:t>an</w:t>
+      </w:r>
+      <w:proofErr w:type="gramEnd"/>
+      <w:r>
+        <w:t xml:space="preserve"> </w:t>
+      </w:r>
+      <w:r>
+        <w:t>customer</w:t>
       </w:r>
       <w:r>
         <w:t xml:space="preserve"> is </w:t>
@@ -223,8 +247,15 @@
         </w:rPr>
       </w:pPr>
       <w:r>
-        <w:t xml:space="preserve">This dataset contains anonymised survey responses on an airline anonymised as </w:t>
-      </w:r>
+        <w:t xml:space="preserve">This dataset contains anonymised survey responses </w:t>
+      </w:r>
+      <w:r>
+        <w:t>to</w:t>
+      </w:r>
+      <w:r>
+        <w:t xml:space="preserve"> an airline anonymised as </w:t>
+      </w:r>
+      <w:proofErr w:type="spellStart"/>
       <w:r>
         <w:rPr>
           <w:i/>
@@ -232,6 +263,7 @@
         </w:rPr>
         <w:t>Invistico</w:t>
       </w:r>
+      <w:proofErr w:type="spellEnd"/>
       <w:r>
         <w:rPr>
           <w:i/>
@@ -316,7 +348,7 @@
         <w:t xml:space="preserve"> </w:t>
       </w:r>
       <w:r>
-        <w:t xml:space="preserve">This assignment thus poises to answer the questions: </w:t>
+        <w:t xml:space="preserve">This assignment poises to answer the questions: </w:t>
       </w:r>
       <w:r>
         <w:rPr>
@@ -869,7 +901,15 @@
         <w:t>, while flight distance is skewed right</w:t>
       </w:r>
       <w:r>
-        <w:t xml:space="preserve"> (Spiegelhalter, p. 43)</w:t>
+        <w:t xml:space="preserve"> (</w:t>
+      </w:r>
+      <w:proofErr w:type="spellStart"/>
+      <w:r>
+        <w:t>Spiegelhalter</w:t>
+      </w:r>
+      <w:proofErr w:type="spellEnd"/>
+      <w:r>
+        <w:t>, p. 43)</w:t>
       </w:r>
       <w:r>
         <w:t>.</w:t>
@@ -1519,13 +1559,27 @@
         <w:t xml:space="preserve">Arrival Delay in Minutes </w:t>
       </w:r>
       <w:r>
-        <w:t>feature had 393 null values, which amounted to 0.3% of the entries of that column. These rows were dropped from the data, which is a minor data loss</w:t>
+        <w:t>feature had 393 null values, amount</w:t>
+      </w:r>
+      <w:r>
+        <w:t xml:space="preserve">ing </w:t>
+      </w:r>
+      <w:r>
+        <w:t>to 0.3% of the entries of that column. These rows were dropped from the data, which is a minor data loss</w:t>
       </w:r>
       <w:r>
         <w:t xml:space="preserve"> and could potentially introduce bias (</w:t>
       </w:r>
       <w:r>
-        <w:t>Gallatin &amp; Albon, p. 85)</w:t>
+        <w:t xml:space="preserve">Gallatin &amp; </w:t>
+      </w:r>
+      <w:proofErr w:type="spellStart"/>
+      <w:r>
+        <w:t>Albon</w:t>
+      </w:r>
+      <w:proofErr w:type="spellEnd"/>
+      <w:r>
+        <w:t>, p. 85)</w:t>
       </w:r>
       <w:r>
         <w:t>, but the remaining sample size is large enough to make statistical inferences from.</w:t>
@@ -1721,6 +1775,7 @@
       <w:r>
         <w:t xml:space="preserve">The features </w:t>
       </w:r>
+      <w:proofErr w:type="spellStart"/>
       <w:r>
         <w:rPr>
           <w:i/>
@@ -1728,9 +1783,11 @@
         </w:rPr>
         <w:t>delayed_departure</w:t>
       </w:r>
+      <w:proofErr w:type="spellEnd"/>
       <w:r>
         <w:t xml:space="preserve"> and </w:t>
       </w:r>
+      <w:proofErr w:type="spellStart"/>
       <w:r>
         <w:rPr>
           <w:i/>
@@ -1738,6 +1795,7 @@
         </w:rPr>
         <w:t>delayed_arrival</w:t>
       </w:r>
+      <w:proofErr w:type="spellEnd"/>
       <w:r>
         <w:t xml:space="preserve"> </w:t>
       </w:r>
@@ -1745,7 +1803,7 @@
         <w:t xml:space="preserve">have a significant relationship, but </w:t>
       </w:r>
       <w:r>
-        <w:t>are not duplicated features as shown below.</w:t>
+        <w:t>are not duplicated features.</w:t>
       </w:r>
     </w:p>
     <w:p>
@@ -1764,17 +1822,65 @@
           <w:i/>
           <w:iCs/>
         </w:rPr>
-        <w:t xml:space="preserve">‘avg_amenities_ratings’, ‘avg_online_services’, </w:t>
-      </w:r>
-      <w:r>
-        <w:t xml:space="preserve">and </w:t>
-      </w:r>
+        <w:t>‘</w:t>
+      </w:r>
+      <w:proofErr w:type="spellStart"/>
       <w:r>
         <w:rPr>
           <w:i/>
           <w:iCs/>
         </w:rPr>
-        <w:t>‘avg_facilities_rating’.</w:t>
+        <w:t>avg_amenities_ratings</w:t>
+      </w:r>
+      <w:proofErr w:type="spellEnd"/>
+      <w:r>
+        <w:rPr>
+          <w:i/>
+          <w:iCs/>
+        </w:rPr>
+        <w:t>’, ‘</w:t>
+      </w:r>
+      <w:proofErr w:type="spellStart"/>
+      <w:r>
+        <w:rPr>
+          <w:i/>
+          <w:iCs/>
+        </w:rPr>
+        <w:t>avg_online_services</w:t>
+      </w:r>
+      <w:proofErr w:type="spellEnd"/>
+      <w:r>
+        <w:rPr>
+          <w:i/>
+          <w:iCs/>
+        </w:rPr>
+        <w:t xml:space="preserve">’, </w:t>
+      </w:r>
+      <w:r>
+        <w:t xml:space="preserve">and </w:t>
+      </w:r>
+      <w:r>
+        <w:rPr>
+          <w:i/>
+          <w:iCs/>
+        </w:rPr>
+        <w:t>‘</w:t>
+      </w:r>
+      <w:proofErr w:type="spellStart"/>
+      <w:r>
+        <w:rPr>
+          <w:i/>
+          <w:iCs/>
+        </w:rPr>
+        <w:t>avg_facilities_rating</w:t>
+      </w:r>
+      <w:proofErr w:type="spellEnd"/>
+      <w:r>
+        <w:rPr>
+          <w:i/>
+          <w:iCs/>
+        </w:rPr>
+        <w:t>’.</w:t>
       </w:r>
     </w:p>
     <w:p>
@@ -2054,15 +2160,6 @@
         <w:jc w:val="both"/>
       </w:pPr>
       <w:r>
-        <w:t>The columns were renamed</w:t>
-      </w:r>
-      <w:r>
-        <w:t>.</w:t>
-      </w:r>
-      <w:r>
-        <w:t xml:space="preserve"> </w:t>
-      </w:r>
-      <w:r>
         <w:t>The ranked columns</w:t>
       </w:r>
       <w:r>
@@ -2072,7 +2169,15 @@
         <w:t>encoded</w:t>
       </w:r>
       <w:r>
-        <w:t xml:space="preserve"> (Géron, p. 71)</w:t>
+        <w:t xml:space="preserve"> (</w:t>
+      </w:r>
+      <w:proofErr w:type="spellStart"/>
+      <w:r>
+        <w:t>Géron</w:t>
+      </w:r>
+      <w:proofErr w:type="spellEnd"/>
+      <w:r>
+        <w:t>, p. 71)</w:t>
       </w:r>
       <w:r>
         <w:t>.</w:t>
@@ -2428,7 +2533,16 @@
         <w:jc w:val="both"/>
       </w:pPr>
       <w:r>
-        <w:t>The models can model the data, with three models warranting further exploration. From the above results, it seems the 80:20 split has the highest accuracy and will be used going forward.</w:t>
+        <w:t>T</w:t>
+      </w:r>
+      <w:r>
+        <w:t xml:space="preserve">hree models warranting further exploration. </w:t>
+      </w:r>
+      <w:r>
+        <w:t>Th</w:t>
+      </w:r>
+      <w:r>
+        <w:t>e 80:20 split has the highest accuracy and will be used going forward.</w:t>
       </w:r>
     </w:p>
     <w:p>
@@ -2476,7 +2590,15 @@
         <w:jc w:val="both"/>
       </w:pPr>
       <w:r>
-        <w:t>Three models are chosen for further evaluation: Logistic Regression, KNeighbours Classifier, and Support Vector Machine Classifier.</w:t>
+        <w:t xml:space="preserve">Three models are chosen for further evaluation: Logistic Regression, </w:t>
+      </w:r>
+      <w:proofErr w:type="spellStart"/>
+      <w:r>
+        <w:t>KNeighbours</w:t>
+      </w:r>
+      <w:proofErr w:type="spellEnd"/>
+      <w:r>
+        <w:t xml:space="preserve"> Classifier, and Support Vector Machine Classifier.</w:t>
       </w:r>
       <w:r>
         <w:t xml:space="preserve"> The classification reports for these are shown below.</w:t>
@@ -2629,7 +2751,15 @@
         <w:fldChar w:fldCharType="end"/>
       </w:r>
       <w:r>
-        <w:t>: KNeighbours Classification Report</w:t>
+        <w:t xml:space="preserve">: </w:t>
+      </w:r>
+      <w:proofErr w:type="spellStart"/>
+      <w:r>
+        <w:t>KNeighbours</w:t>
+      </w:r>
+      <w:proofErr w:type="spellEnd"/>
+      <w:r>
+        <w:t xml:space="preserve"> Classification Report</w:t>
       </w:r>
     </w:p>
     <w:p/>
@@ -2715,7 +2845,13 @@
         <w:t xml:space="preserve">. </w:t>
       </w:r>
       <w:r>
-        <w:t>Precision, recall, and F1-score are balanced for both classes in all models, indicating good overall performance.</w:t>
+        <w:t xml:space="preserve">Precision, recall, and F1-score are balanced for both classes in all models, indicating good </w:t>
+      </w:r>
+      <w:r>
+        <w:t>generalisation (Muller &amp; Guido, p. 289)</w:t>
+      </w:r>
+      <w:r>
+        <w:t>.</w:t>
       </w:r>
       <w:r>
         <w:t xml:space="preserve"> </w:t>
@@ -2727,11 +2863,250 @@
     <w:p>
       <w:pPr>
         <w:jc w:val="both"/>
-        <w:rPr>
-          <w:b/>
-          <w:bCs/>
-        </w:rPr>
-      </w:pPr>
+      </w:pPr>
+    </w:p>
+    <w:p>
+      <w:pPr>
+        <w:jc w:val="both"/>
+      </w:pPr>
+    </w:p>
+    <w:p>
+      <w:pPr>
+        <w:keepNext/>
+        <w:jc w:val="both"/>
+      </w:pPr>
+      <w:r>
+        <w:rPr>
+          <w:b/>
+          <w:bCs/>
+        </w:rPr>
+        <w:lastRenderedPageBreak/>
+        <w:drawing>
+          <wp:inline distT="0" distB="0" distL="0" distR="0" wp14:anchorId="02CC8B57" wp14:editId="6DEA6234">
+            <wp:extent cx="3657600" cy="3392579"/>
+            <wp:effectExtent l="0" t="0" r="0" b="0"/>
+            <wp:docPr id="34" name="Picture 34"/>
+            <wp:cNvGraphicFramePr>
+              <a:graphicFrameLocks xmlns:a="http://schemas.openxmlformats.org/drawingml/2006/main" noChangeAspect="1"/>
+            </wp:cNvGraphicFramePr>
+            <a:graphic xmlns:a="http://schemas.openxmlformats.org/drawingml/2006/main">
+              <a:graphicData uri="http://schemas.openxmlformats.org/drawingml/2006/picture">
+                <pic:pic xmlns:pic="http://schemas.openxmlformats.org/drawingml/2006/picture">
+                  <pic:nvPicPr>
+                    <pic:cNvPr id="1" name=""/>
+                    <pic:cNvPicPr/>
+                  </pic:nvPicPr>
+                  <pic:blipFill>
+                    <a:blip r:embed="rId26"/>
+                    <a:stretch>
+                      <a:fillRect/>
+                    </a:stretch>
+                  </pic:blipFill>
+                  <pic:spPr>
+                    <a:xfrm>
+                      <a:off x="0" y="0"/>
+                      <a:ext cx="3660797" cy="3395544"/>
+                    </a:xfrm>
+                    <a:prstGeom prst="rect">
+                      <a:avLst/>
+                    </a:prstGeom>
+                  </pic:spPr>
+                </pic:pic>
+              </a:graphicData>
+            </a:graphic>
+          </wp:inline>
+        </w:drawing>
+      </w:r>
+    </w:p>
+    <w:p>
+      <w:pPr>
+        <w:pStyle w:val="Caption"/>
+        <w:jc w:val="both"/>
+      </w:pPr>
+      <w:r>
+        <w:t xml:space="preserve">Figure </w:t>
+      </w:r>
+      <w:r>
+        <w:fldChar w:fldCharType="begin"/>
+      </w:r>
+      <w:r>
+        <w:instrText xml:space="preserve"> SEQ Figure \* ARABIC </w:instrText>
+      </w:r>
+      <w:r>
+        <w:fldChar w:fldCharType="separate"/>
+      </w:r>
+      <w:r>
+        <w:rPr>
+          <w:noProof/>
+        </w:rPr>
+        <w:t>19</w:t>
+      </w:r>
+      <w:r>
+        <w:fldChar w:fldCharType="end"/>
+      </w:r>
+      <w:r>
+        <w:t xml:space="preserve">:Confusion Matrix for </w:t>
+      </w:r>
+      <w:proofErr w:type="spellStart"/>
+      <w:r>
+        <w:t>KNeighbours</w:t>
+      </w:r>
+      <w:proofErr w:type="spellEnd"/>
+    </w:p>
+    <w:p>
+      <w:pPr>
+        <w:keepNext/>
+        <w:jc w:val="both"/>
+      </w:pPr>
+      <w:r>
+        <w:drawing>
+          <wp:inline distT="0" distB="0" distL="0" distR="0" wp14:anchorId="3803E46A" wp14:editId="5E24FF15">
+            <wp:extent cx="3749015" cy="3505200"/>
+            <wp:effectExtent l="0" t="0" r="4445" b="0"/>
+            <wp:docPr id="33" name="Picture 33"/>
+            <wp:cNvGraphicFramePr>
+              <a:graphicFrameLocks xmlns:a="http://schemas.openxmlformats.org/drawingml/2006/main" noChangeAspect="1"/>
+            </wp:cNvGraphicFramePr>
+            <a:graphic xmlns:a="http://schemas.openxmlformats.org/drawingml/2006/main">
+              <a:graphicData uri="http://schemas.openxmlformats.org/drawingml/2006/picture">
+                <pic:pic xmlns:pic="http://schemas.openxmlformats.org/drawingml/2006/picture">
+                  <pic:nvPicPr>
+                    <pic:cNvPr id="1" name=""/>
+                    <pic:cNvPicPr/>
+                  </pic:nvPicPr>
+                  <pic:blipFill>
+                    <a:blip r:embed="rId27"/>
+                    <a:stretch>
+                      <a:fillRect/>
+                    </a:stretch>
+                  </pic:blipFill>
+                  <pic:spPr>
+                    <a:xfrm>
+                      <a:off x="0" y="0"/>
+                      <a:ext cx="3755302" cy="3511078"/>
+                    </a:xfrm>
+                    <a:prstGeom prst="rect">
+                      <a:avLst/>
+                    </a:prstGeom>
+                  </pic:spPr>
+                </pic:pic>
+              </a:graphicData>
+            </a:graphic>
+          </wp:inline>
+        </w:drawing>
+      </w:r>
+    </w:p>
+    <w:p>
+      <w:pPr>
+        <w:pStyle w:val="Caption"/>
+        <w:jc w:val="both"/>
+      </w:pPr>
+      <w:r>
+        <w:t xml:space="preserve">Figure </w:t>
+      </w:r>
+      <w:r>
+        <w:fldChar w:fldCharType="begin"/>
+      </w:r>
+      <w:r>
+        <w:instrText xml:space="preserve"> SEQ Figure \* ARABIC </w:instrText>
+      </w:r>
+      <w:r>
+        <w:fldChar w:fldCharType="separate"/>
+      </w:r>
+      <w:r>
+        <w:rPr>
+          <w:noProof/>
+        </w:rPr>
+        <w:t>20</w:t>
+      </w:r>
+      <w:r>
+        <w:fldChar w:fldCharType="end"/>
+      </w:r>
+      <w:r>
+        <w:t>:Confusion matrix for Logistic Regression</w:t>
+      </w:r>
+    </w:p>
+    <w:p>
+      <w:pPr>
+        <w:keepNext/>
+        <w:jc w:val="both"/>
+      </w:pPr>
+      <w:r>
+        <w:rPr>
+          <w:b/>
+          <w:bCs/>
+        </w:rPr>
+        <w:lastRenderedPageBreak/>
+        <w:drawing>
+          <wp:inline distT="0" distB="0" distL="0" distR="0" wp14:anchorId="268B00C5" wp14:editId="48A4BF6F">
+            <wp:extent cx="3728720" cy="3551909"/>
+            <wp:effectExtent l="0" t="0" r="5080" b="0"/>
+            <wp:docPr id="35" name="Picture 35"/>
+            <wp:cNvGraphicFramePr>
+              <a:graphicFrameLocks xmlns:a="http://schemas.openxmlformats.org/drawingml/2006/main" noChangeAspect="1"/>
+            </wp:cNvGraphicFramePr>
+            <a:graphic xmlns:a="http://schemas.openxmlformats.org/drawingml/2006/main">
+              <a:graphicData uri="http://schemas.openxmlformats.org/drawingml/2006/picture">
+                <pic:pic xmlns:pic="http://schemas.openxmlformats.org/drawingml/2006/picture">
+                  <pic:nvPicPr>
+                    <pic:cNvPr id="1" name=""/>
+                    <pic:cNvPicPr/>
+                  </pic:nvPicPr>
+                  <pic:blipFill>
+                    <a:blip r:embed="rId28"/>
+                    <a:stretch>
+                      <a:fillRect/>
+                    </a:stretch>
+                  </pic:blipFill>
+                  <pic:spPr>
+                    <a:xfrm>
+                      <a:off x="0" y="0"/>
+                      <a:ext cx="3739224" cy="3561915"/>
+                    </a:xfrm>
+                    <a:prstGeom prst="rect">
+                      <a:avLst/>
+                    </a:prstGeom>
+                  </pic:spPr>
+                </pic:pic>
+              </a:graphicData>
+            </a:graphic>
+          </wp:inline>
+        </w:drawing>
+      </w:r>
+    </w:p>
+    <w:p>
+      <w:pPr>
+        <w:pStyle w:val="Caption"/>
+        <w:jc w:val="both"/>
+        <w:rPr>
+          <w:b/>
+          <w:bCs/>
+        </w:rPr>
+      </w:pPr>
+      <w:r>
+        <w:t xml:space="preserve">Figure </w:t>
+      </w:r>
+      <w:r>
+        <w:fldChar w:fldCharType="begin"/>
+      </w:r>
+      <w:r>
+        <w:instrText xml:space="preserve"> SEQ Figure \* ARABIC </w:instrText>
+      </w:r>
+      <w:r>
+        <w:fldChar w:fldCharType="separate"/>
+      </w:r>
+      <w:r>
+        <w:rPr>
+          <w:noProof/>
+        </w:rPr>
+        <w:t>21</w:t>
+      </w:r>
+      <w:r>
+        <w:fldChar w:fldCharType="end"/>
+      </w:r>
+      <w:r>
+        <w:t>: Confusion matrix for SVC</w:t>
+      </w:r>
     </w:p>
     <w:p>
       <w:pPr>
@@ -2795,7 +3170,15 @@
         <w:t>Grid search</w:t>
       </w:r>
       <w:r>
-        <w:t xml:space="preserve"> with cross validation (Burkov, p. 60)</w:t>
+        <w:t xml:space="preserve"> with cross validation (</w:t>
+      </w:r>
+      <w:proofErr w:type="spellStart"/>
+      <w:r>
+        <w:t>Burkov</w:t>
+      </w:r>
+      <w:proofErr w:type="spellEnd"/>
+      <w:r>
+        <w:t>, p. 60)</w:t>
       </w:r>
       <w:r>
         <w:t xml:space="preserve"> is performed to refine the parameters giving a model that uses the following parameters</w:t>
@@ -2811,10 +3194,26 @@
         <w:jc w:val="both"/>
       </w:pPr>
       <w:r>
-        <w:t>‘rbf’ kernel</w:t>
-      </w:r>
-      <w:r>
-        <w:t xml:space="preserve"> (Deisenroth et. Al, p. 352)</w:t>
+        <w:t>‘</w:t>
+      </w:r>
+      <w:proofErr w:type="spellStart"/>
+      <w:r>
+        <w:t>rbf</w:t>
+      </w:r>
+      <w:proofErr w:type="spellEnd"/>
+      <w:r>
+        <w:t>’ kernel</w:t>
+      </w:r>
+      <w:r>
+        <w:t xml:space="preserve"> (</w:t>
+      </w:r>
+      <w:proofErr w:type="spellStart"/>
+      <w:r>
+        <w:t>Deisenroth</w:t>
+      </w:r>
+      <w:proofErr w:type="spellEnd"/>
+      <w:r>
+        <w:t xml:space="preserve"> et. Al, p. 352)</w:t>
       </w:r>
       <w:r>
         <w:t xml:space="preserve"> (the default kernel in the </w:t>
@@ -2849,29 +3248,40 @@
         <w:jc w:val="both"/>
       </w:pPr>
       <w:r>
-        <w:t>‘Auto’ kernel coefficient, gamma, as 1 / n_features.</w:t>
-      </w:r>
-    </w:p>
-    <w:p>
-      <w:pPr>
-        <w:jc w:val="both"/>
-      </w:pPr>
-      <w:r>
-        <w:t>Dimensionality reduction was performed on the data before SVC modelling, so one way to examine which features are important to the model is to understand the features that are important to the variance of the principal component analysis.</w:t>
-      </w:r>
-    </w:p>
-    <w:p>
-      <w:pPr>
-        <w:jc w:val="both"/>
-      </w:pPr>
-      <w:r>
-        <w:t>The figure</w:t>
+        <w:t xml:space="preserve">‘Auto’ kernel coefficient, gamma, as 1 / </w:t>
+      </w:r>
+      <w:proofErr w:type="spellStart"/>
+      <w:r>
+        <w:t>n_features</w:t>
+      </w:r>
+      <w:proofErr w:type="spellEnd"/>
+      <w:r>
+        <w:t>.</w:t>
+      </w:r>
+    </w:p>
+    <w:p>
+      <w:pPr>
+        <w:jc w:val="both"/>
+      </w:pPr>
+      <w:r>
+        <w:t>Dimensionality reduction was performed on the data before SVC modelling, so to examine which features are important to the model is to understand the features that are important to the variance of the principal component analysis.</w:t>
+      </w:r>
+    </w:p>
+    <w:p>
+      <w:pPr>
+        <w:jc w:val="both"/>
+      </w:pPr>
+      <w:r>
+        <w:t>Below,</w:t>
+      </w:r>
+      <w:r>
+        <w:t xml:space="preserve"> show</w:t>
       </w:r>
       <w:r>
         <w:t>s</w:t>
       </w:r>
       <w:r>
-        <w:t xml:space="preserve"> below show the top weighted</w:t>
+        <w:t xml:space="preserve"> the top weighted</w:t>
       </w:r>
       <w:r>
         <w:t>, and lowest weighted</w:t>
@@ -2957,7 +3367,7 @@
                               <w:rPr>
                                 <w:noProof/>
                               </w:rPr>
-                              <w:t>19</w:t>
+                              <w:t>22</w:t>
                             </w:r>
                             <w:r>
                               <w:fldChar w:fldCharType="end"/>
@@ -3009,7 +3419,7 @@
                         <w:rPr>
                           <w:noProof/>
                         </w:rPr>
-                        <w:t>19</w:t>
+                        <w:t>22</w:t>
                       </w:r>
                       <w:r>
                         <w:fldChar w:fldCharType="end"/>
@@ -3063,7 +3473,7 @@
                     <pic:cNvPicPr/>
                   </pic:nvPicPr>
                   <pic:blipFill>
-                    <a:blip r:embed="rId26">
+                    <a:blip r:embed="rId29">
                       <a:extLst>
                         <a:ext uri="{28A0092B-C50C-407E-A947-70E740481C1C}">
                           <a14:useLocalDpi xmlns:a14="http://schemas.microsoft.com/office/drawing/2010/main" val="0"/>
@@ -3161,7 +3571,7 @@
                               <w:rPr>
                                 <w:noProof/>
                               </w:rPr>
-                              <w:t>20</w:t>
+                              <w:t>23</w:t>
                             </w:r>
                             <w:r>
                               <w:fldChar w:fldCharType="end"/>
@@ -3213,7 +3623,7 @@
                         <w:rPr>
                           <w:noProof/>
                         </w:rPr>
-                        <w:t>20</w:t>
+                        <w:t>23</w:t>
                       </w:r>
                       <w:r>
                         <w:fldChar w:fldCharType="end"/>
@@ -3267,7 +3677,7 @@
                     <pic:cNvPicPr/>
                   </pic:nvPicPr>
                   <pic:blipFill>
-                    <a:blip r:embed="rId27">
+                    <a:blip r:embed="rId30">
                       <a:extLst>
                         <a:ext uri="{28A0092B-C50C-407E-A947-70E740481C1C}">
                           <a14:useLocalDpi xmlns:a14="http://schemas.microsoft.com/office/drawing/2010/main" val="0"/>
@@ -3455,6 +3865,21 @@
     </w:p>
     <w:p>
       <w:pPr>
+        <w:rPr>
+          <w:b/>
+          <w:bCs/>
+        </w:rPr>
+      </w:pPr>
+      <w:r>
+        <w:rPr>
+          <w:b/>
+          <w:bCs/>
+        </w:rPr>
+        <w:br w:type="page"/>
+      </w:r>
+    </w:p>
+    <w:p>
+      <w:pPr>
         <w:jc w:val="both"/>
         <w:rPr>
           <w:b/>
@@ -3601,8 +4026,21 @@
           <w:numId w:val="2"/>
         </w:numPr>
       </w:pPr>
-      <w:r>
-        <w:t>Burkov, A. (2019). “The Hundred-Page Machine Learning Book”. Andriy Burkov Publishing.</w:t>
+      <w:proofErr w:type="spellStart"/>
+      <w:r>
+        <w:t>Burkov</w:t>
+      </w:r>
+      <w:proofErr w:type="spellEnd"/>
+      <w:r>
+        <w:t xml:space="preserve">, A. (2019). “The Hundred-Page Machine Learning Book”. Andriy </w:t>
+      </w:r>
+      <w:proofErr w:type="spellStart"/>
+      <w:r>
+        <w:t>Burkov</w:t>
+      </w:r>
+      <w:proofErr w:type="spellEnd"/>
+      <w:r>
+        <w:t xml:space="preserve"> Publishing.</w:t>
       </w:r>
     </w:p>
     <w:p>
@@ -3613,8 +4051,13 @@
           <w:numId w:val="2"/>
         </w:numPr>
       </w:pPr>
-      <w:r>
-        <w:t>Deisenroth, Faisal &amp; Ong. (2021). “Mathematics for Machine Learning”. Cambridge University Press: Cambridge</w:t>
+      <w:proofErr w:type="spellStart"/>
+      <w:r>
+        <w:t>Deisenroth</w:t>
+      </w:r>
+      <w:proofErr w:type="spellEnd"/>
+      <w:r>
+        <w:t>, Faisal &amp; Ong. (2021). “Mathematics for Machine Learning”. Cambridge University Press: Cambridge</w:t>
       </w:r>
     </w:p>
     <w:p>
@@ -3637,8 +4080,29 @@
           <w:numId w:val="2"/>
         </w:numPr>
       </w:pPr>
-      <w:r>
-        <w:t xml:space="preserve">Géron, A. (2023). “Hands-on Machine Learning with Scikit-Learn, Keras &amp; TenmsorFlow”. </w:t>
+      <w:proofErr w:type="spellStart"/>
+      <w:r>
+        <w:t>Géron</w:t>
+      </w:r>
+      <w:proofErr w:type="spellEnd"/>
+      <w:r>
+        <w:t xml:space="preserve">, A. (2023). “Hands-on Machine Learning with Scikit-Learn, </w:t>
+      </w:r>
+      <w:proofErr w:type="spellStart"/>
+      <w:r>
+        <w:t>Keras</w:t>
+      </w:r>
+      <w:proofErr w:type="spellEnd"/>
+      <w:r>
+        <w:t xml:space="preserve"> &amp; </w:t>
+      </w:r>
+      <w:proofErr w:type="spellStart"/>
+      <w:r>
+        <w:t>TenmsorFlow</w:t>
+      </w:r>
+      <w:proofErr w:type="spellEnd"/>
+      <w:r>
+        <w:t xml:space="preserve">”. </w:t>
       </w:r>
       <w:r>
         <w:t xml:space="preserve">O’Reilly Media: Sebastopol. </w:t>
@@ -3689,7 +4153,15 @@
         <w:t xml:space="preserve">Kaggle </w:t>
       </w:r>
       <w:r>
-        <w:t xml:space="preserve">user sjlesharc </w:t>
+        <w:t xml:space="preserve">user </w:t>
+      </w:r>
+      <w:proofErr w:type="spellStart"/>
+      <w:r>
+        <w:t>sjlesharc</w:t>
+      </w:r>
+      <w:proofErr w:type="spellEnd"/>
+      <w:r>
+        <w:t xml:space="preserve"> </w:t>
       </w:r>
       <w:r>
         <w:t xml:space="preserve">(2019). “Airlines Customer Satisfaction”, </w:t>
@@ -3700,7 +4172,7 @@
       <w:r>
         <w:t xml:space="preserve">Available at: </w:t>
       </w:r>
-      <w:hyperlink r:id="rId28" w:history="1">
+      <w:hyperlink r:id="rId31" w:history="1">
         <w:r>
           <w:rPr>
             <w:rStyle w:val="Hyperlink"/>
@@ -3762,9 +4234,11 @@
       <w:r>
         <w:t xml:space="preserve"> developers (2023) “</w:t>
       </w:r>
+      <w:proofErr w:type="spellStart"/>
       <w:r>
         <w:t>sklearn.svm.SVC</w:t>
       </w:r>
+      <w:proofErr w:type="spellEnd"/>
       <w:r>
         <w:t>”, Scikit Learn</w:t>
       </w:r>
@@ -3774,7 +4248,7 @@
       <w:r>
         <w:t xml:space="preserve"> </w:t>
       </w:r>
-      <w:hyperlink r:id="rId29" w:history="1">
+      <w:hyperlink r:id="rId32" w:history="1">
         <w:r>
           <w:rPr>
             <w:rStyle w:val="Hyperlink"/>
@@ -3797,8 +4271,13 @@
           <w:numId w:val="2"/>
         </w:numPr>
       </w:pPr>
-      <w:r>
-        <w:t xml:space="preserve">Spiegelhalter, D. (2019) </w:t>
+      <w:proofErr w:type="spellStart"/>
+      <w:r>
+        <w:t>Spiegelhalter</w:t>
+      </w:r>
+      <w:proofErr w:type="spellEnd"/>
+      <w:r>
+        <w:t xml:space="preserve">, D. (2019) </w:t>
       </w:r>
       <w:r>
         <w:t>“</w:t>
@@ -3836,7 +4315,7 @@
       <w:r>
         <w:t xml:space="preserve">Wikipedia contributors (2023) “CRISP-DM process diagram.” In: Wikipedia. Available at: </w:t>
       </w:r>
-      <w:hyperlink r:id="rId30" w:history="1">
+      <w:hyperlink r:id="rId33" w:history="1">
         <w:r>
           <w:rPr>
             <w:rStyle w:val="Hyperlink"/>
@@ -3849,7 +4328,7 @@
       </w:r>
     </w:p>
     <w:sectPr>
-      <w:footerReference w:type="default" r:id="rId31"/>
+      <w:footerReference w:type="default" r:id="rId34"/>
       <w:pgSz w:w="11906" w:h="16838"/>
       <w:pgMar w:top="1440" w:right="1440" w:bottom="1440" w:left="1440" w:header="708" w:footer="708" w:gutter="0"/>
       <w:cols w:space="708"/>

</xml_diff>